<commit_message>
Commit with submission files for week 5
</commit_message>
<xml_diff>
--- a/Coursera_Clustering_Cities of_Grand_Paris.docx
+++ b/Coursera_Clustering_Cities of_Grand_Paris.docx
@@ -1,6 +1,6 @@
 
 <file path=word/document.xml><?xml version="1.0" encoding="utf-8"?>
-<w:document xmlns:wpc="http://schemas.microsoft.com/office/word/2010/wordprocessingCanvas" xmlns:cx="http://schemas.microsoft.com/office/drawing/2014/chartex" xmlns:cx1="http://schemas.microsoft.com/office/drawing/2015/9/8/chartex" xmlns:mc="http://schemas.openxmlformats.org/markup-compatibility/2006" xmlns:o="urn:schemas-microsoft-com:office:office" xmlns:r="http://schemas.openxmlformats.org/officeDocument/2006/relationships" xmlns:m="http://schemas.openxmlformats.org/officeDocument/2006/math" xmlns:v="urn:schemas-microsoft-com:vml" xmlns:wp14="http://schemas.microsoft.com/office/word/2010/wordprocessingDrawing" xmlns:wp="http://schemas.openxmlformats.org/drawingml/2006/wordprocessingDrawing" xmlns:w10="urn:schemas-microsoft-com:office:word" xmlns:w="http://schemas.openxmlformats.org/wordprocessingml/2006/main" xmlns:w14="http://schemas.microsoft.com/office/word/2010/wordml" xmlns:w15="http://schemas.microsoft.com/office/word/2012/wordml" xmlns:w16se="http://schemas.microsoft.com/office/word/2015/wordml/symex" xmlns:wpg="http://schemas.microsoft.com/office/word/2010/wordprocessingGroup" xmlns:wpi="http://schemas.microsoft.com/office/word/2010/wordprocessingInk" xmlns:wne="http://schemas.microsoft.com/office/word/2006/wordml" xmlns:wps="http://schemas.microsoft.com/office/word/2010/wordprocessingShape" mc:Ignorable="w14 w15 w16se wp14">
+<w:document xmlns:wpc="http://schemas.microsoft.com/office/word/2010/wordprocessingCanvas" xmlns:cx="http://schemas.microsoft.com/office/drawing/2014/chartex" xmlns:cx1="http://schemas.microsoft.com/office/drawing/2015/9/8/chartex" xmlns:cx2="http://schemas.microsoft.com/office/drawing/2015/10/21/chartex" xmlns:cx3="http://schemas.microsoft.com/office/drawing/2016/5/9/chartex" xmlns:cx4="http://schemas.microsoft.com/office/drawing/2016/5/10/chartex" xmlns:cx5="http://schemas.microsoft.com/office/drawing/2016/5/11/chartex" xmlns:cx6="http://schemas.microsoft.com/office/drawing/2016/5/12/chartex" xmlns:cx7="http://schemas.microsoft.com/office/drawing/2016/5/13/chartex" xmlns:cx8="http://schemas.microsoft.com/office/drawing/2016/5/14/chartex" xmlns:mc="http://schemas.openxmlformats.org/markup-compatibility/2006" xmlns:aink="http://schemas.microsoft.com/office/drawing/2016/ink" xmlns:am3d="http://schemas.microsoft.com/office/drawing/2017/model3d" xmlns:o="urn:schemas-microsoft-com:office:office" xmlns:r="http://schemas.openxmlformats.org/officeDocument/2006/relationships" xmlns:m="http://schemas.openxmlformats.org/officeDocument/2006/math" xmlns:v="urn:schemas-microsoft-com:vml" xmlns:wp14="http://schemas.microsoft.com/office/word/2010/wordprocessingDrawing" xmlns:wp="http://schemas.openxmlformats.org/drawingml/2006/wordprocessingDrawing" xmlns:w10="urn:schemas-microsoft-com:office:word" xmlns:w="http://schemas.openxmlformats.org/wordprocessingml/2006/main" xmlns:w14="http://schemas.microsoft.com/office/word/2010/wordml" xmlns:w15="http://schemas.microsoft.com/office/word/2012/wordml" xmlns:w16cex="http://schemas.microsoft.com/office/word/2018/wordml/cex" xmlns:w16cid="http://schemas.microsoft.com/office/word/2016/wordml/cid" xmlns:w16="http://schemas.microsoft.com/office/word/2018/wordml" xmlns:w16se="http://schemas.microsoft.com/office/word/2015/wordml/symex" xmlns:wpg="http://schemas.microsoft.com/office/word/2010/wordprocessingGroup" xmlns:wpi="http://schemas.microsoft.com/office/word/2010/wordprocessingInk" xmlns:wne="http://schemas.microsoft.com/office/word/2006/wordml" xmlns:wps="http://schemas.microsoft.com/office/word/2010/wordprocessingShape" mc:Ignorable="w14 w15 w16se w16cid w16 w16cex wp14">
   <w:body>
     <w:p>
       <w:pPr>
@@ -58,21 +58,21 @@
     </w:p>
     <w:p>
       <w:pPr>
+        <w:jc w:val="center"/>
         <w:rPr>
           <w:b/>
           <w:sz w:val="28"/>
           <w:szCs w:val="28"/>
         </w:rPr>
       </w:pPr>
-    </w:p>
-    <w:p>
-      <w:pPr>
+      <w:r>
         <w:rPr>
           <w:b/>
           <w:sz w:val="28"/>
           <w:szCs w:val="28"/>
         </w:rPr>
-      </w:pPr>
+        <w:t>Frédéric BENOIT – September 2021</w:t>
+      </w:r>
     </w:p>
     <w:p>
       <w:pPr>
@@ -120,126 +120,6 @@
       </w:pPr>
     </w:p>
     <w:p>
-      <w:r>
-        <w:t>Introduction / Business Problem</w:t>
-      </w:r>
-      <w:r>
-        <w:t>……………</w:t>
-      </w:r>
-      <w:r>
-        <w:t>…………………………………………………………………………….…….p. 2</w:t>
-      </w:r>
-    </w:p>
-    <w:p>
-      <w:r>
-        <w:t>Data……………</w:t>
-      </w:r>
-      <w:r>
-        <w:t>………………………………………………………………………</w:t>
-      </w:r>
-      <w:r>
-        <w:t>………………………………………….</w:t>
-      </w:r>
-      <w:r>
-        <w:t xml:space="preserve">…….…….p. </w:t>
-      </w:r>
-      <w:r>
-        <w:t>3</w:t>
-      </w:r>
-    </w:p>
-    <w:p>
-      <w:r>
-        <w:t>Methodology……………</w:t>
-      </w:r>
-      <w:r>
-        <w:t>……………………………………………………………………………</w:t>
-      </w:r>
-      <w:r>
-        <w:t>…………………………….</w:t>
-      </w:r>
-      <w:r>
-        <w:t xml:space="preserve">…….p. </w:t>
-      </w:r>
-      <w:r>
-        <w:t>4</w:t>
-      </w:r>
-    </w:p>
-    <w:p>
-      <w:bookmarkStart w:id="0" w:name="_GoBack"/>
-      <w:r>
-        <w:t>Results</w:t>
-      </w:r>
-      <w:proofErr w:type="gramStart"/>
-      <w:r>
-        <w:t>……………</w:t>
-      </w:r>
-      <w:r>
-        <w:t>…………………………………………………………………………….……</w:t>
-      </w:r>
-      <w:r>
-        <w:t>……………………………………..</w:t>
-      </w:r>
-      <w:r>
-        <w:t>.</w:t>
-      </w:r>
-      <w:proofErr w:type="gramEnd"/>
-      <w:r>
-        <w:t xml:space="preserve">p. </w:t>
-      </w:r>
-      <w:r>
-        <w:t>9</w:t>
-      </w:r>
-    </w:p>
-    <w:bookmarkEnd w:id="0"/>
-    <w:p>
-      <w:r>
-        <w:t>Discussion</w:t>
-      </w:r>
-      <w:proofErr w:type="gramStart"/>
-      <w:r>
-        <w:t>……………</w:t>
-      </w:r>
-      <w:r>
-        <w:t>…………………………………………………………………………….……</w:t>
-      </w:r>
-      <w:r>
-        <w:t>………………………………..</w:t>
-      </w:r>
-      <w:r>
-        <w:t>.</w:t>
-      </w:r>
-      <w:proofErr w:type="gramEnd"/>
-      <w:r>
-        <w:t>p.</w:t>
-      </w:r>
-      <w:r>
-        <w:t xml:space="preserve"> 9</w:t>
-      </w:r>
-      <w:r>
-        <w:t xml:space="preserve"> </w:t>
-      </w:r>
-    </w:p>
-    <w:p>
-      <w:r>
-        <w:t>Conclusion</w:t>
-      </w:r>
-      <w:r>
-        <w:t>……………</w:t>
-      </w:r>
-      <w:r>
-        <w:t>……………………………………………………………………</w:t>
-      </w:r>
-      <w:r>
-        <w:t>……………………………….</w:t>
-      </w:r>
-      <w:r>
-        <w:t xml:space="preserve">……….…….p. </w:t>
-      </w:r>
-      <w:r>
-        <w:t>10</w:t>
-      </w:r>
-    </w:p>
-    <w:p>
       <w:pPr>
         <w:rPr>
           <w:b/>
@@ -247,15 +127,105 @@
           <w:szCs w:val="28"/>
         </w:rPr>
       </w:pPr>
-      <w:r>
+    </w:p>
+    <w:p>
+      <w:pPr>
         <w:rPr>
           <w:b/>
           <w:sz w:val="28"/>
           <w:szCs w:val="28"/>
         </w:rPr>
-        <w:br w:type="page"/>
-      </w:r>
-    </w:p>
+      </w:pPr>
+    </w:p>
+    <w:p>
+      <w:r>
+        <w:t>Introduction / Business Problem……………</w:t>
+      </w:r>
+      <w:r>
+        <w:t>…………………………………………………………………………….…</w:t>
+      </w:r>
+      <w:proofErr w:type="gramStart"/>
+      <w:r>
+        <w:t>….p.</w:t>
+      </w:r>
+      <w:proofErr w:type="gramEnd"/>
+      <w:r>
+        <w:t xml:space="preserve"> 2</w:t>
+      </w:r>
+    </w:p>
+    <w:p>
+      <w:r>
+        <w:t>Data……………</w:t>
+      </w:r>
+      <w:r>
+        <w:t>………………………………………………………………………………………………………………….…….…….p. 3</w:t>
+      </w:r>
+    </w:p>
+    <w:p>
+      <w:r>
+        <w:t>Methodology……………</w:t>
+      </w:r>
+      <w:r>
+        <w:t>………………………………………………………………………………………………………….…</w:t>
+      </w:r>
+      <w:proofErr w:type="gramStart"/>
+      <w:r>
+        <w:t>….p.</w:t>
+      </w:r>
+      <w:proofErr w:type="gramEnd"/>
+      <w:r>
+        <w:t xml:space="preserve"> 4</w:t>
+      </w:r>
+    </w:p>
+    <w:p>
+      <w:r>
+        <w:t>Results……………</w:t>
+      </w:r>
+      <w:r>
+        <w:t>…………………………………………………………………………….…………………………………………...p. 9</w:t>
+      </w:r>
+    </w:p>
+    <w:p>
+      <w:r>
+        <w:t>Discussion……………</w:t>
+      </w:r>
+      <w:r>
+        <w:t xml:space="preserve">…………………………………………………………………………….……………………………………...p. 9 </w:t>
+      </w:r>
+    </w:p>
+    <w:p>
+      <w:r>
+        <w:t>Conclusion……………</w:t>
+      </w:r>
+      <w:r>
+        <w:t>…………………………………………………………………………………………………….……….…</w:t>
+      </w:r>
+      <w:proofErr w:type="gramStart"/>
+      <w:r>
+        <w:t>….p.</w:t>
+      </w:r>
+      <w:proofErr w:type="gramEnd"/>
+      <w:r>
+        <w:t xml:space="preserve"> 10</w:t>
+      </w:r>
+    </w:p>
+    <w:p>
+      <w:r>
+        <w:t xml:space="preserve">Future Directions    </w:t>
+      </w:r>
+      <w:r>
+        <w:t>…………………………………………………………………………………………………….……….…</w:t>
+      </w:r>
+      <w:proofErr w:type="gramStart"/>
+      <w:r>
+        <w:t>….p.</w:t>
+      </w:r>
+      <w:proofErr w:type="gramEnd"/>
+      <w:r>
+        <w:t xml:space="preserve"> 10</w:t>
+      </w:r>
+    </w:p>
+    <w:p/>
     <w:p>
       <w:pPr>
         <w:rPr>
@@ -264,114 +234,125 @@
           <w:szCs w:val="28"/>
         </w:rPr>
       </w:pPr>
-    </w:p>
-    <w:p>
-      <w:pPr>
+      <w:r>
         <w:rPr>
           <w:b/>
           <w:sz w:val="28"/>
           <w:szCs w:val="28"/>
         </w:rPr>
-      </w:pPr>
-      <w:r>
+        <w:br w:type="page"/>
+      </w:r>
+    </w:p>
+    <w:p>
+      <w:pPr>
         <w:rPr>
           <w:b/>
           <w:sz w:val="28"/>
           <w:szCs w:val="28"/>
         </w:rPr>
-        <w:t xml:space="preserve">Introduction / </w:t>
-      </w:r>
-      <w:r>
+      </w:pPr>
+    </w:p>
+    <w:p>
+      <w:pPr>
         <w:rPr>
           <w:b/>
           <w:sz w:val="28"/>
           <w:szCs w:val="28"/>
         </w:rPr>
-        <w:t>Business Problem</w:t>
-      </w:r>
-    </w:p>
-    <w:p>
-      <w:r>
-        <w:t xml:space="preserve">With the covid-19 crisis, more and more people want to move from Paris, where the housing prices are very high and therefore the house surfaces small, </w:t>
-      </w:r>
-      <w:r>
-        <w:t>either</w:t>
-      </w:r>
-      <w:r>
-        <w:t xml:space="preserve"> to a different region or to the area around Paris where the real estate is less expensive.</w:t>
-      </w:r>
-    </w:p>
-    <w:p>
-      <w:r>
-        <w:t xml:space="preserve">For the people who want to move from Paris to the area around Paris but who don’t know </w:t>
-      </w:r>
-      <w:r>
-        <w:t xml:space="preserve">accurately </w:t>
-      </w:r>
-      <w:r>
-        <w:t xml:space="preserve">all cities around Paris, it would be convenient to have a tool capable of proposing some areas corresponding to their needs (transports, employment, education, </w:t>
-      </w:r>
-      <w:proofErr w:type="spellStart"/>
-      <w:r>
-        <w:t>etc</w:t>
-      </w:r>
-      <w:proofErr w:type="spellEnd"/>
-      <w:r>
-        <w:t xml:space="preserve">) and their centers of interest (entertainment, sport, </w:t>
-      </w:r>
-      <w:proofErr w:type="spellStart"/>
-      <w:r>
-        <w:t>etc</w:t>
-      </w:r>
-      <w:proofErr w:type="spellEnd"/>
-      <w:r>
-        <w:t>).</w:t>
-      </w:r>
-    </w:p>
-    <w:p>
-      <w:r>
-        <w:t xml:space="preserve">This tool </w:t>
-      </w:r>
-      <w:proofErr w:type="gramStart"/>
-      <w:r>
-        <w:t>could be used</w:t>
-      </w:r>
-      <w:proofErr w:type="gramEnd"/>
-      <w:r>
-        <w:t xml:space="preserve"> by individuals, could be helpful for estate agents as well.</w:t>
-      </w:r>
-    </w:p>
-    <w:p>
-      <w:r>
-        <w:t>The idea is to cluster the cities around Paris (officially grouped under the name “Grand Paris”) by the categories of venues they have the most. The people who want to relocate to this area would simply have to choose the cluster that corresponds the best to their needs and center of interests to have the list of cities best suited for them</w:t>
-      </w:r>
-    </w:p>
-    <w:p>
-      <w:r>
-        <w:br w:type="page"/>
-      </w:r>
-    </w:p>
-    <w:p/>
-    <w:p>
-      <w:pPr>
+      </w:pPr>
+      <w:r>
         <w:rPr>
           <w:b/>
           <w:sz w:val="28"/>
           <w:szCs w:val="28"/>
         </w:rPr>
-      </w:pPr>
+        <w:t xml:space="preserve">Introduction / </w:t>
+      </w:r>
       <w:r>
         <w:rPr>
           <w:b/>
           <w:sz w:val="28"/>
           <w:szCs w:val="28"/>
         </w:rPr>
+        <w:t>Business Problem</w:t>
+      </w:r>
+    </w:p>
+    <w:p>
+      <w:r>
+        <w:t>With the covid-19 crisis, more and more people want to move from Paris, where the housing prices are very high and therefore the house surfaces small, either to a different region or to the area around Paris where the real estate is less expensive.</w:t>
+      </w:r>
+    </w:p>
+    <w:p>
+      <w:r>
+        <w:t xml:space="preserve">For the people who want to move from Paris to the area around Paris but who don’t know </w:t>
+      </w:r>
+      <w:r>
+        <w:t xml:space="preserve">accurately </w:t>
+      </w:r>
+      <w:r>
+        <w:t xml:space="preserve">all cities around Paris, it would be convenient to have a tool capable of proposing some areas corresponding to their needs (transports, employment, education, </w:t>
+      </w:r>
+      <w:proofErr w:type="spellStart"/>
+      <w:r>
+        <w:t>etc</w:t>
+      </w:r>
+      <w:proofErr w:type="spellEnd"/>
+      <w:r>
+        <w:t xml:space="preserve">) and their centers of interest (entertainment, sport, </w:t>
+      </w:r>
+      <w:proofErr w:type="spellStart"/>
+      <w:r>
+        <w:t>etc</w:t>
+      </w:r>
+      <w:proofErr w:type="spellEnd"/>
+      <w:r>
+        <w:t>).</w:t>
+      </w:r>
+    </w:p>
+    <w:p>
+      <w:r>
+        <w:t>This tool could be used by individuals, could be helpful for estate agents as well.</w:t>
+      </w:r>
+    </w:p>
+    <w:p>
+      <w:r>
+        <w:t>The idea is to cluster the cities around Paris (officially grouped under the name “Grand Paris”) by the categories of venues they have the most. The people who want to relocate to this area would simply have to choose the cluster that corresponds the best to their needs and center of interests to have the list of cities best suited for them</w:t>
+      </w:r>
+    </w:p>
+    <w:p>
+      <w:r>
+        <w:br w:type="page"/>
+      </w:r>
+    </w:p>
+    <w:p/>
+    <w:p>
+      <w:pPr>
+        <w:rPr>
+          <w:b/>
+          <w:sz w:val="28"/>
+          <w:szCs w:val="28"/>
+        </w:rPr>
+      </w:pPr>
+      <w:r>
+        <w:rPr>
+          <w:b/>
+          <w:sz w:val="28"/>
+          <w:szCs w:val="28"/>
+        </w:rPr>
         <w:t>Data</w:t>
       </w:r>
     </w:p>
     <w:p>
       <w:r>
-        <w:t>For this study, we will need to list all venues available in the neighborhood of each city of the Grand Paris area. This requires the following steps of data acquisition:</w:t>
+        <w:t xml:space="preserve">For this study, we will need to list all venues available </w:t>
+      </w:r>
+      <w:proofErr w:type="gramStart"/>
+      <w:r>
+        <w:t>in the neighborhood of</w:t>
+      </w:r>
+      <w:proofErr w:type="gramEnd"/>
+      <w:r>
+        <w:t xml:space="preserve"> each city of the Grand Paris area. This requires the following steps of data acquisition:</w:t>
       </w:r>
     </w:p>
     <w:p>
@@ -484,37 +465,21 @@
           <w:rFonts w:eastAsia="Times New Roman" w:cstheme="minorHAnsi"/>
           <w:bCs/>
         </w:rPr>
-        <w:t xml:space="preserve"> data </w:t>
-      </w:r>
-      <w:proofErr w:type="gramStart"/>
+        <w:t xml:space="preserve"> data can </w:t>
+      </w:r>
       <w:r>
         <w:rPr>
           <w:rFonts w:eastAsia="Times New Roman" w:cstheme="minorHAnsi"/>
           <w:bCs/>
         </w:rPr>
-        <w:t xml:space="preserve">can </w:t>
+        <w:t xml:space="preserve">conveniently </w:t>
       </w:r>
       <w:r>
         <w:rPr>
           <w:rFonts w:eastAsia="Times New Roman" w:cstheme="minorHAnsi"/>
           <w:bCs/>
         </w:rPr>
-        <w:t xml:space="preserve">conveniently </w:t>
-      </w:r>
-      <w:r>
-        <w:rPr>
-          <w:rFonts w:eastAsia="Times New Roman" w:cstheme="minorHAnsi"/>
-          <w:bCs/>
-        </w:rPr>
-        <w:t>be downloaded</w:t>
-      </w:r>
-      <w:proofErr w:type="gramEnd"/>
-      <w:r>
-        <w:rPr>
-          <w:rFonts w:eastAsia="Times New Roman" w:cstheme="minorHAnsi"/>
-          <w:bCs/>
-        </w:rPr>
-        <w:t xml:space="preserve"> as </w:t>
+        <w:t xml:space="preserve">be downloaded as </w:t>
       </w:r>
       <w:r>
         <w:rPr>
@@ -816,11 +781,19 @@
           <w:rFonts w:eastAsia="Times New Roman" w:cstheme="minorHAnsi"/>
         </w:rPr>
       </w:pPr>
-      <w:r>
-        <w:rPr>
-          <w:rFonts w:eastAsia="Times New Roman" w:cstheme="minorHAnsi"/>
-        </w:rPr>
-        <w:t xml:space="preserve">In order to get a list of the venues available in each city, I will use the Foursquare API. </w:t>
+      <w:proofErr w:type="gramStart"/>
+      <w:r>
+        <w:rPr>
+          <w:rFonts w:eastAsia="Times New Roman" w:cstheme="minorHAnsi"/>
+        </w:rPr>
+        <w:t>In order to</w:t>
+      </w:r>
+      <w:proofErr w:type="gramEnd"/>
+      <w:r>
+        <w:rPr>
+          <w:rFonts w:eastAsia="Times New Roman" w:cstheme="minorHAnsi"/>
+        </w:rPr>
+        <w:t xml:space="preserve"> get a list of the venues available in each city, I will use the Foursquare API. </w:t>
       </w:r>
       <w:r>
         <w:rPr>
@@ -995,28 +968,7 @@
         <w:rPr>
           <w:rFonts w:eastAsia="Times New Roman" w:cstheme="minorHAnsi"/>
         </w:rPr>
-        <w:t xml:space="preserve">, and </w:t>
-      </w:r>
-      <w:proofErr w:type="gramStart"/>
-      <w:r>
-        <w:rPr>
-          <w:rFonts w:eastAsia="Times New Roman" w:cstheme="minorHAnsi"/>
-        </w:rPr>
-        <w:t>can be downloaded</w:t>
-      </w:r>
-      <w:proofErr w:type="gramEnd"/>
-      <w:r>
-        <w:rPr>
-          <w:rFonts w:eastAsia="Times New Roman" w:cstheme="minorHAnsi"/>
-        </w:rPr>
-        <w:t xml:space="preserve"> in Excel format. </w:t>
-      </w:r>
-      <w:proofErr w:type="gramStart"/>
-      <w:r>
-        <w:rPr>
-          <w:rFonts w:eastAsia="Times New Roman" w:cstheme="minorHAnsi"/>
-        </w:rPr>
-        <w:t xml:space="preserve">Data scraping </w:t>
+        <w:t xml:space="preserve">, and can be downloaded in Excel format. Data scraping </w:t>
       </w:r>
       <w:r>
         <w:rPr>
@@ -1030,7 +982,6 @@
         </w:rPr>
         <w:t>is also possible but would require more effort for the same result.</w:t>
       </w:r>
-      <w:proofErr w:type="gramEnd"/>
     </w:p>
     <w:p>
       <w:pPr>
@@ -1060,9 +1011,10 @@
       <w:r>
         <w:rPr>
           <w:rFonts w:eastAsia="Times New Roman" w:cstheme="minorHAnsi"/>
+          <w:noProof/>
         </w:rPr>
         <w:drawing>
-          <wp:inline distT="0" distB="0" distL="0" distR="0" wp14:anchorId="3FE3A3F8" wp14:editId="73982D0C">
+          <wp:inline distT="0" distB="0" distL="0" distR="0" wp14:anchorId="55371D97" wp14:editId="3E76FF46">
             <wp:extent cx="5671168" cy="1639396"/>
             <wp:effectExtent l="0" t="0" r="6350" b="0"/>
             <wp:docPr id="1" name="Picture 1"/>
@@ -1141,6 +1093,7 @@
         <w:t xml:space="preserve"> names (</w:t>
       </w:r>
       <w:proofErr w:type="spellStart"/>
+      <w:proofErr w:type="gramStart"/>
       <w:r>
         <w:rPr>
           <w:rFonts w:eastAsia="Times New Roman" w:cstheme="minorHAnsi"/>
@@ -1151,7 +1104,14 @@
         <w:rPr>
           <w:rFonts w:eastAsia="Times New Roman" w:cstheme="minorHAnsi"/>
         </w:rPr>
-        <w:t>“Libellé</w:t>
+        <w:t>“</w:t>
+      </w:r>
+      <w:proofErr w:type="gramEnd"/>
+      <w:r>
+        <w:rPr>
+          <w:rFonts w:eastAsia="Times New Roman" w:cstheme="minorHAnsi"/>
+        </w:rPr>
+        <w:t>Libellé</w:t>
       </w:r>
       <w:proofErr w:type="spellEnd"/>
       <w:r>
@@ -1228,9 +1188,10 @@
       <w:r>
         <w:rPr>
           <w:rFonts w:eastAsia="Times New Roman" w:cstheme="minorHAnsi"/>
+          <w:noProof/>
         </w:rPr>
         <w:drawing>
-          <wp:inline distT="0" distB="0" distL="0" distR="0" wp14:anchorId="22053D95" wp14:editId="01FC42A1">
+          <wp:inline distT="0" distB="0" distL="0" distR="0" wp14:anchorId="762BFCF7" wp14:editId="10947616">
             <wp:extent cx="1953932" cy="2926132"/>
             <wp:effectExtent l="0" t="0" r="8255" b="7620"/>
             <wp:docPr id="2" name="Picture 2"/>
@@ -1369,44 +1330,70 @@
           <w:rFonts w:eastAsia="Times New Roman" w:cstheme="minorHAnsi"/>
         </w:rPr>
       </w:pPr>
+      <w:r>
+        <w:rPr>
+          <w:rFonts w:eastAsia="Times New Roman" w:cstheme="minorHAnsi"/>
+        </w:rPr>
+        <w:t>Or</w:t>
+      </w:r>
+      <w:r>
+        <w:rPr>
+          <w:rFonts w:eastAsia="Times New Roman" w:cstheme="minorHAnsi"/>
+        </w:rPr>
+        <w:t xml:space="preserve"> </w:t>
+      </w:r>
+      <w:r>
+        <w:rPr>
+          <w:rFonts w:eastAsia="Times New Roman" w:cstheme="minorHAnsi"/>
+        </w:rPr>
+        <w:t>use latitude and longitude</w:t>
+      </w:r>
+      <w:r>
+        <w:rPr>
+          <w:rFonts w:eastAsia="Times New Roman" w:cstheme="minorHAnsi"/>
+        </w:rPr>
+        <w:t xml:space="preserve"> as inputs to the API, in this case the API will list the venues available </w:t>
+      </w:r>
       <w:proofErr w:type="gramStart"/>
       <w:r>
         <w:rPr>
           <w:rFonts w:eastAsia="Times New Roman" w:cstheme="minorHAnsi"/>
         </w:rPr>
-        <w:t>Or</w:t>
+        <w:t>in a given</w:t>
       </w:r>
       <w:proofErr w:type="gramEnd"/>
       <w:r>
         <w:rPr>
           <w:rFonts w:eastAsia="Times New Roman" w:cstheme="minorHAnsi"/>
         </w:rPr>
-        <w:t xml:space="preserve"> </w:t>
-      </w:r>
-      <w:r>
-        <w:rPr>
-          <w:rFonts w:eastAsia="Times New Roman" w:cstheme="minorHAnsi"/>
-        </w:rPr>
-        <w:t>use latitude and longitude</w:t>
-      </w:r>
-      <w:r>
-        <w:rPr>
-          <w:rFonts w:eastAsia="Times New Roman" w:cstheme="minorHAnsi"/>
-        </w:rPr>
-        <w:t xml:space="preserve"> as inputs to the API, in this case the API will list the venues available in a given radius of this geographic point.</w:t>
-      </w:r>
-    </w:p>
-    <w:p>
-      <w:pPr>
-        <w:rPr>
-          <w:rFonts w:eastAsia="Times New Roman" w:cstheme="minorHAnsi"/>
-        </w:rPr>
-      </w:pPr>
-      <w:r>
-        <w:rPr>
-          <w:rFonts w:eastAsia="Times New Roman" w:cstheme="minorHAnsi"/>
-        </w:rPr>
-        <w:t xml:space="preserve">I tried both possibilities but in the principle, it makes more sense to </w:t>
+        <w:t xml:space="preserve"> radius of this geographic point.</w:t>
+      </w:r>
+    </w:p>
+    <w:p>
+      <w:pPr>
+        <w:rPr>
+          <w:rFonts w:eastAsia="Times New Roman" w:cstheme="minorHAnsi"/>
+        </w:rPr>
+      </w:pPr>
+      <w:r>
+        <w:rPr>
+          <w:rFonts w:eastAsia="Times New Roman" w:cstheme="minorHAnsi"/>
+        </w:rPr>
+        <w:t xml:space="preserve">I tried both possibilities </w:t>
+      </w:r>
+      <w:proofErr w:type="gramStart"/>
+      <w:r>
+        <w:rPr>
+          <w:rFonts w:eastAsia="Times New Roman" w:cstheme="minorHAnsi"/>
+        </w:rPr>
+        <w:t>but in the principle</w:t>
+      </w:r>
+      <w:proofErr w:type="gramEnd"/>
+      <w:r>
+        <w:rPr>
+          <w:rFonts w:eastAsia="Times New Roman" w:cstheme="minorHAnsi"/>
+        </w:rPr>
+        <w:t xml:space="preserve">, it makes more sense to </w:t>
       </w:r>
       <w:r>
         <w:rPr>
@@ -1443,9 +1430,10 @@
       <w:r>
         <w:rPr>
           <w:rFonts w:eastAsia="Times New Roman" w:cstheme="minorHAnsi"/>
+          <w:noProof/>
         </w:rPr>
         <w:drawing>
-          <wp:inline distT="0" distB="0" distL="0" distR="0" wp14:anchorId="3137879F" wp14:editId="13AA2C55">
+          <wp:inline distT="0" distB="0" distL="0" distR="0" wp14:anchorId="2A82E244" wp14:editId="7A2F0DFC">
             <wp:extent cx="3288324" cy="1706116"/>
             <wp:effectExtent l="0" t="0" r="7620" b="8890"/>
             <wp:docPr id="3" name="Picture 3"/>
@@ -1560,9 +1548,10 @@
       <w:r>
         <w:rPr>
           <w:rFonts w:eastAsia="Times New Roman" w:cstheme="minorHAnsi"/>
+          <w:noProof/>
         </w:rPr>
         <w:drawing>
-          <wp:inline distT="0" distB="0" distL="0" distR="0" wp14:anchorId="0CA929F7" wp14:editId="0616FD99">
+          <wp:inline distT="0" distB="0" distL="0" distR="0" wp14:anchorId="7A388118" wp14:editId="64BD5BFE">
             <wp:extent cx="5943600" cy="1386840"/>
             <wp:effectExtent l="0" t="0" r="0" b="3810"/>
             <wp:docPr id="5" name="Picture 5"/>
@@ -1681,21 +1670,7 @@
             <w:rStyle w:val="Hyperlink"/>
             <w:rFonts w:eastAsia="Times New Roman" w:cstheme="minorHAnsi"/>
           </w:rPr>
-          <w:t>https://developer.foursquare.com/docs/build-with-</w:t>
-        </w:r>
-        <w:r>
-          <w:rPr>
-            <w:rStyle w:val="Hyperlink"/>
-            <w:rFonts w:eastAsia="Times New Roman" w:cstheme="minorHAnsi"/>
-          </w:rPr>
-          <w:t>f</w:t>
-        </w:r>
-        <w:r>
-          <w:rPr>
-            <w:rStyle w:val="Hyperlink"/>
-            <w:rFonts w:eastAsia="Times New Roman" w:cstheme="minorHAnsi"/>
-          </w:rPr>
-          <w:t>oursquare/categories/</w:t>
+          <w:t>https://developer.foursquare.com/docs/build-with-foursquare/categories/</w:t>
         </w:r>
       </w:hyperlink>
     </w:p>
@@ -1709,21 +1684,7 @@
         <w:rPr>
           <w:rFonts w:eastAsia="Times New Roman" w:cstheme="minorHAnsi"/>
         </w:rPr>
-        <w:t xml:space="preserve">For example, the venues Amphitheater, Aquarium, Arcade, </w:t>
-      </w:r>
-      <w:proofErr w:type="gramStart"/>
-      <w:r>
-        <w:rPr>
-          <w:rFonts w:eastAsia="Times New Roman" w:cstheme="minorHAnsi"/>
-        </w:rPr>
-        <w:t>Art</w:t>
-      </w:r>
-      <w:proofErr w:type="gramEnd"/>
-      <w:r>
-        <w:rPr>
-          <w:rFonts w:eastAsia="Times New Roman" w:cstheme="minorHAnsi"/>
-        </w:rPr>
-        <w:t xml:space="preserve"> Gallery are grouped into a super-category </w:t>
+        <w:t xml:space="preserve">For example, the venues Amphitheater, Aquarium, Arcade, Art Gallery are grouped into a super-category </w:t>
       </w:r>
       <w:r>
         <w:rPr>
@@ -1748,9 +1709,10 @@
       <w:r>
         <w:rPr>
           <w:rFonts w:eastAsia="Times New Roman" w:cstheme="minorHAnsi"/>
+          <w:noProof/>
         </w:rPr>
         <w:drawing>
-          <wp:inline distT="0" distB="0" distL="0" distR="0" wp14:anchorId="399F6BA3" wp14:editId="45BDD3B7">
+          <wp:inline distT="0" distB="0" distL="0" distR="0" wp14:anchorId="4F7F1D3A" wp14:editId="5A9120DF">
             <wp:extent cx="2214687" cy="2907626"/>
             <wp:effectExtent l="0" t="0" r="0" b="7620"/>
             <wp:docPr id="14" name="Picture 14"/>
@@ -1830,9 +1792,10 @@
       <w:r>
         <w:rPr>
           <w:rFonts w:eastAsia="Times New Roman" w:cstheme="minorHAnsi"/>
+          <w:noProof/>
         </w:rPr>
         <w:drawing>
-          <wp:inline distT="0" distB="0" distL="0" distR="0" wp14:anchorId="101D36E9" wp14:editId="0F9F176D">
+          <wp:inline distT="0" distB="0" distL="0" distR="0" wp14:anchorId="0CA6ECF2" wp14:editId="7ADCC2E6">
             <wp:extent cx="3583797" cy="3240667"/>
             <wp:effectExtent l="0" t="0" r="0" b="0"/>
             <wp:docPr id="6" name="Picture 6"/>
@@ -1917,21 +1880,36 @@
         <w:rPr>
           <w:rFonts w:eastAsia="Times New Roman" w:cstheme="minorHAnsi"/>
         </w:rPr>
-        <w:t>I then add these super-categories to my dataframe containing the cities’ names, their longitudes, their latitudes and their venues:</w:t>
-      </w:r>
-    </w:p>
-    <w:p>
-      <w:pPr>
-        <w:rPr>
-          <w:rFonts w:eastAsia="Times New Roman" w:cstheme="minorHAnsi"/>
-        </w:rPr>
-      </w:pPr>
-      <w:r>
-        <w:rPr>
-          <w:rFonts w:eastAsia="Times New Roman" w:cstheme="minorHAnsi"/>
+        <w:t xml:space="preserve">I then add these super-categories to my dataframe containing the cities’ names, their longitudes, their </w:t>
+      </w:r>
+      <w:proofErr w:type="gramStart"/>
+      <w:r>
+        <w:rPr>
+          <w:rFonts w:eastAsia="Times New Roman" w:cstheme="minorHAnsi"/>
+        </w:rPr>
+        <w:t>latitudes</w:t>
+      </w:r>
+      <w:proofErr w:type="gramEnd"/>
+      <w:r>
+        <w:rPr>
+          <w:rFonts w:eastAsia="Times New Roman" w:cstheme="minorHAnsi"/>
+        </w:rPr>
+        <w:t xml:space="preserve"> and their venues:</w:t>
+      </w:r>
+    </w:p>
+    <w:p>
+      <w:pPr>
+        <w:rPr>
+          <w:rFonts w:eastAsia="Times New Roman" w:cstheme="minorHAnsi"/>
+        </w:rPr>
+      </w:pPr>
+      <w:r>
+        <w:rPr>
+          <w:rFonts w:eastAsia="Times New Roman" w:cstheme="minorHAnsi"/>
+          <w:noProof/>
         </w:rPr>
         <w:drawing>
-          <wp:inline distT="0" distB="0" distL="0" distR="0" wp14:anchorId="60E9A460" wp14:editId="6ECDA000">
+          <wp:inline distT="0" distB="0" distL="0" distR="0" wp14:anchorId="022DDA3C" wp14:editId="3419D9D5">
             <wp:extent cx="5943600" cy="1314450"/>
             <wp:effectExtent l="0" t="0" r="0" b="0"/>
             <wp:docPr id="7" name="Picture 7"/>
@@ -1977,21 +1955,7 @@
         <w:rPr>
           <w:rFonts w:eastAsia="Times New Roman" w:cstheme="minorHAnsi"/>
         </w:rPr>
-        <w:t xml:space="preserve">I notice that there are </w:t>
-      </w:r>
-      <w:proofErr w:type="gramStart"/>
-      <w:r>
-        <w:rPr>
-          <w:rFonts w:eastAsia="Times New Roman" w:cstheme="minorHAnsi"/>
-        </w:rPr>
-        <w:t>8</w:t>
-      </w:r>
-      <w:proofErr w:type="gramEnd"/>
-      <w:r>
-        <w:rPr>
-          <w:rFonts w:eastAsia="Times New Roman" w:cstheme="minorHAnsi"/>
-        </w:rPr>
-        <w:t xml:space="preserve"> super-categories:</w:t>
+        <w:t>I notice that there are 8 super-categories:</w:t>
       </w:r>
     </w:p>
     <w:p>
@@ -2191,7 +2155,39 @@
         <w:rPr>
           <w:rFonts w:eastAsia="Times New Roman" w:cstheme="minorHAnsi"/>
         </w:rPr>
-        <w:t>n order to meet the study target, determine which city fits the best with the inhabitants groups, I want to cluster the cities using a criterion based on these super-categories of venues</w:t>
+        <w:t xml:space="preserve">n order to meet the study target, determine which city fits the best with the </w:t>
+      </w:r>
+      <w:proofErr w:type="gramStart"/>
+      <w:r>
+        <w:rPr>
+          <w:rFonts w:eastAsia="Times New Roman" w:cstheme="minorHAnsi"/>
+        </w:rPr>
+        <w:t>inhabitants</w:t>
+      </w:r>
+      <w:proofErr w:type="gramEnd"/>
+      <w:r>
+        <w:rPr>
+          <w:rFonts w:eastAsia="Times New Roman" w:cstheme="minorHAnsi"/>
+        </w:rPr>
+        <w:t xml:space="preserve"> groups, I want to cluster the cities using these super-categories of venues</w:t>
+      </w:r>
+      <w:r>
+        <w:rPr>
+          <w:rFonts w:eastAsia="Times New Roman" w:cstheme="minorHAnsi"/>
+        </w:rPr>
+        <w:t xml:space="preserve"> </w:t>
+      </w:r>
+      <w:r>
+        <w:rPr>
+          <w:rFonts w:eastAsia="Times New Roman" w:cstheme="minorHAnsi"/>
+        </w:rPr>
+        <w:t>a</w:t>
+      </w:r>
+      <w:r>
+        <w:rPr>
+          <w:rFonts w:eastAsia="Times New Roman" w:cstheme="minorHAnsi"/>
+        </w:rPr>
+        <w:t>s criteria</w:t>
       </w:r>
       <w:r>
         <w:rPr>
@@ -2216,21 +2212,7 @@
         <w:rPr>
           <w:rFonts w:eastAsia="Times New Roman" w:cstheme="minorHAnsi"/>
         </w:rPr>
-        <w:t xml:space="preserve">-means to cluster the neighborhood into </w:t>
-      </w:r>
-      <w:proofErr w:type="gramStart"/>
-      <w:r>
-        <w:rPr>
-          <w:rFonts w:eastAsia="Times New Roman" w:cstheme="minorHAnsi"/>
-        </w:rPr>
-        <w:t>4</w:t>
-      </w:r>
-      <w:proofErr w:type="gramEnd"/>
-      <w:r>
-        <w:rPr>
-          <w:rFonts w:eastAsia="Times New Roman" w:cstheme="minorHAnsi"/>
-        </w:rPr>
-        <w:t xml:space="preserve"> clu</w:t>
+        <w:t>-means to cluster the neighborhood into 4 clu</w:t>
       </w:r>
       <w:r>
         <w:rPr>
@@ -2267,9 +2249,10 @@
       <w:r>
         <w:rPr>
           <w:rFonts w:eastAsia="Times New Roman" w:cstheme="minorHAnsi"/>
+          <w:noProof/>
         </w:rPr>
         <w:drawing>
-          <wp:inline distT="0" distB="0" distL="0" distR="0" wp14:anchorId="6996F059" wp14:editId="1DEBAD20">
+          <wp:inline distT="0" distB="0" distL="0" distR="0" wp14:anchorId="5EC69666" wp14:editId="0384A59E">
             <wp:extent cx="5943600" cy="887730"/>
             <wp:effectExtent l="0" t="0" r="0" b="7620"/>
             <wp:docPr id="9" name="Picture 9"/>
@@ -2340,9 +2323,10 @@
       <w:r>
         <w:rPr>
           <w:rFonts w:eastAsia="Times New Roman" w:cstheme="minorHAnsi"/>
+          <w:noProof/>
         </w:rPr>
         <w:drawing>
-          <wp:inline distT="0" distB="0" distL="0" distR="0" wp14:anchorId="1AB99C9D" wp14:editId="4C7BD92E">
+          <wp:inline distT="0" distB="0" distL="0" distR="0" wp14:anchorId="12D25AB8" wp14:editId="2AEF00CA">
             <wp:extent cx="5943600" cy="1075690"/>
             <wp:effectExtent l="0" t="0" r="0" b="0"/>
             <wp:docPr id="15" name="Picture 15"/>
@@ -2507,7 +2491,21 @@
         <w:rPr>
           <w:rFonts w:eastAsia="Times New Roman" w:cstheme="minorHAnsi"/>
         </w:rPr>
-        <w:t xml:space="preserve">n the cluster 2, there is a higher density of professional places, shops and </w:t>
+        <w:t xml:space="preserve">n the cluster 2, there is a higher density of professional places, </w:t>
+      </w:r>
+      <w:proofErr w:type="gramStart"/>
+      <w:r>
+        <w:rPr>
+          <w:rFonts w:eastAsia="Times New Roman" w:cstheme="minorHAnsi"/>
+        </w:rPr>
+        <w:t>shops</w:t>
+      </w:r>
+      <w:proofErr w:type="gramEnd"/>
+      <w:r>
+        <w:rPr>
+          <w:rFonts w:eastAsia="Times New Roman" w:cstheme="minorHAnsi"/>
+        </w:rPr>
+        <w:t xml:space="preserve"> and </w:t>
       </w:r>
       <w:r>
         <w:rPr>
@@ -2636,13 +2634,7 @@
         <w:rPr>
           <w:rFonts w:eastAsia="Times New Roman" w:cstheme="minorHAnsi"/>
         </w:rPr>
-        <w:t>If I represent the clusters on a map</w:t>
-      </w:r>
-      <w:r>
-        <w:rPr>
-          <w:rFonts w:eastAsia="Times New Roman" w:cstheme="minorHAnsi"/>
-        </w:rPr>
-        <w:t>:</w:t>
+        <w:t>If I represent the clusters on a map:</w:t>
       </w:r>
     </w:p>
     <w:p>
@@ -2655,9 +2647,398 @@
       <w:r>
         <w:rPr>
           <w:rFonts w:eastAsia="Times New Roman" w:cstheme="minorHAnsi"/>
+          <w:b/>
+          <w:noProof/>
+          <w:sz w:val="28"/>
+          <w:szCs w:val="28"/>
+        </w:rPr>
+        <mc:AlternateContent>
+          <mc:Choice Requires="wps">
+            <w:drawing>
+              <wp:anchor distT="45720" distB="45720" distL="114300" distR="114300" simplePos="0" relativeHeight="251664384" behindDoc="0" locked="0" layoutInCell="1" allowOverlap="1" wp14:anchorId="2B8168D0" wp14:editId="6094D832">
+                <wp:simplePos x="0" y="0"/>
+                <wp:positionH relativeFrom="margin">
+                  <wp:posOffset>4467225</wp:posOffset>
+                </wp:positionH>
+                <wp:positionV relativeFrom="paragraph">
+                  <wp:posOffset>2141220</wp:posOffset>
+                </wp:positionV>
+                <wp:extent cx="1247775" cy="1404620"/>
+                <wp:effectExtent l="0" t="0" r="28575" b="14605"/>
+                <wp:wrapNone/>
+                <wp:docPr id="217" name="Zone de texte 2"/>
+                <wp:cNvGraphicFramePr>
+                  <a:graphicFrameLocks xmlns:a="http://schemas.openxmlformats.org/drawingml/2006/main"/>
+                </wp:cNvGraphicFramePr>
+                <a:graphic xmlns:a="http://schemas.openxmlformats.org/drawingml/2006/main">
+                  <a:graphicData uri="http://schemas.microsoft.com/office/word/2010/wordprocessingShape">
+                    <wps:wsp>
+                      <wps:cNvSpPr txBox="1">
+                        <a:spLocks noChangeArrowheads="1"/>
+                      </wps:cNvSpPr>
+                      <wps:spPr bwMode="auto">
+                        <a:xfrm>
+                          <a:off x="0" y="0"/>
+                          <a:ext cx="1247775" cy="1404620"/>
+                        </a:xfrm>
+                        <a:prstGeom prst="rect">
+                          <a:avLst/>
+                        </a:prstGeom>
+                        <a:solidFill>
+                          <a:srgbClr val="FFFFFF"/>
+                        </a:solidFill>
+                        <a:ln w="9525">
+                          <a:solidFill>
+                            <a:srgbClr val="000000"/>
+                          </a:solidFill>
+                          <a:miter lim="800000"/>
+                          <a:headEnd/>
+                          <a:tailEnd/>
+                        </a:ln>
+                      </wps:spPr>
+                      <wps:txbx>
+                        <w:txbxContent>
+                          <w:p>
+                            <w:pPr>
+                              <w:ind w:firstLine="720"/>
+                            </w:pPr>
+                            <w:r>
+                              <w:t>Cluster 0</w:t>
+                            </w:r>
+                          </w:p>
+                          <w:p>
+                            <w:pPr>
+                              <w:ind w:firstLine="720"/>
+                            </w:pPr>
+                            <w:r>
+                              <w:t>Cluster 1</w:t>
+                            </w:r>
+                          </w:p>
+                          <w:p>
+                            <w:pPr>
+                              <w:ind w:firstLine="720"/>
+                            </w:pPr>
+                            <w:r>
+                              <w:t>Cluster 2</w:t>
+                            </w:r>
+                          </w:p>
+                          <w:p>
+                            <w:pPr>
+                              <w:ind w:firstLine="720"/>
+                            </w:pPr>
+                            <w:r>
+                              <w:t>Cluster 3</w:t>
+                            </w:r>
+                          </w:p>
+                        </w:txbxContent>
+                      </wps:txbx>
+                      <wps:bodyPr rot="0" vert="horz" wrap="square" lIns="91440" tIns="45720" rIns="91440" bIns="45720" anchor="t" anchorCtr="0">
+                        <a:spAutoFit/>
+                      </wps:bodyPr>
+                    </wps:wsp>
+                  </a:graphicData>
+                </a:graphic>
+                <wp14:sizeRelH relativeFrom="margin">
+                  <wp14:pctWidth>0</wp14:pctWidth>
+                </wp14:sizeRelH>
+                <wp14:sizeRelV relativeFrom="margin">
+                  <wp14:pctHeight>20000</wp14:pctHeight>
+                </wp14:sizeRelV>
+              </wp:anchor>
+            </w:drawing>
+          </mc:Choice>
+          <mc:Fallback>
+            <w:pict>
+              <v:shapetype w14:anchorId="2B8168D0" id="_x0000_t202" coordsize="21600,21600" o:spt="202" path="m,l,21600r21600,l21600,xe">
+                <v:stroke joinstyle="miter"/>
+                <v:path gradientshapeok="t" o:connecttype="rect"/>
+              </v:shapetype>
+              <v:shape id="Zone de texte 2" o:spid="_x0000_s1026" type="#_x0000_t202" style="position:absolute;left:0;text-align:left;margin-left:351.75pt;margin-top:168.6pt;width:98.25pt;height:110.6pt;z-index:251664384;visibility:visible;mso-wrap-style:square;mso-width-percent:0;mso-height-percent:200;mso-wrap-distance-left:9pt;mso-wrap-distance-top:3.6pt;mso-wrap-distance-right:9pt;mso-wrap-distance-bottom:3.6pt;mso-position-horizontal:absolute;mso-position-horizontal-relative:margin;mso-position-vertical:absolute;mso-position-vertical-relative:text;mso-width-percent:0;mso-height-percent:200;mso-width-relative:margin;mso-height-relative:margin;v-text-anchor:top" o:gfxdata="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">
+                <v:textbox style="mso-fit-shape-to-text:t">
+                  <w:txbxContent>
+                    <w:p>
+                      <w:pPr>
+                        <w:ind w:firstLine="720"/>
+                      </w:pPr>
+                      <w:r>
+                        <w:t>Cluster 0</w:t>
+                      </w:r>
+                    </w:p>
+                    <w:p>
+                      <w:pPr>
+                        <w:ind w:firstLine="720"/>
+                      </w:pPr>
+                      <w:r>
+                        <w:t>Cluster 1</w:t>
+                      </w:r>
+                    </w:p>
+                    <w:p>
+                      <w:pPr>
+                        <w:ind w:firstLine="720"/>
+                      </w:pPr>
+                      <w:r>
+                        <w:t>Cluster 2</w:t>
+                      </w:r>
+                    </w:p>
+                    <w:p>
+                      <w:pPr>
+                        <w:ind w:firstLine="720"/>
+                      </w:pPr>
+                      <w:r>
+                        <w:t>Cluster 3</w:t>
+                      </w:r>
+                    </w:p>
+                  </w:txbxContent>
+                </v:textbox>
+                <w10:wrap anchorx="margin"/>
+              </v:shape>
+            </w:pict>
+          </mc:Fallback>
+        </mc:AlternateContent>
+      </w:r>
+      <w:r>
+        <w:rPr>
+          <w:rFonts w:eastAsia="Times New Roman" w:cstheme="minorHAnsi"/>
+          <w:b/>
+          <w:sz w:val="28"/>
+          <w:szCs w:val="28"/>
         </w:rPr>
         <w:drawing>
-          <wp:inline distT="0" distB="0" distL="0" distR="0" wp14:anchorId="7E602594" wp14:editId="342781BD">
+          <wp:anchor distT="0" distB="0" distL="114300" distR="114300" simplePos="0" relativeHeight="251668480" behindDoc="0" locked="0" layoutInCell="1" allowOverlap="1" wp14:anchorId="0D03308D" wp14:editId="5E83D9AF">
+            <wp:simplePos x="0" y="0"/>
+            <wp:positionH relativeFrom="column">
+              <wp:posOffset>4689475</wp:posOffset>
+            </wp:positionH>
+            <wp:positionV relativeFrom="paragraph">
+              <wp:posOffset>3055620</wp:posOffset>
+            </wp:positionV>
+            <wp:extent cx="142875" cy="142875"/>
+            <wp:effectExtent l="0" t="0" r="9525" b="9525"/>
+            <wp:wrapNone/>
+            <wp:docPr id="10" name="Picture 9"/>
+            <wp:cNvGraphicFramePr>
+              <a:graphicFrameLocks xmlns:a="http://schemas.openxmlformats.org/drawingml/2006/main" noChangeAspect="1"/>
+            </wp:cNvGraphicFramePr>
+            <a:graphic xmlns:a="http://schemas.openxmlformats.org/drawingml/2006/main">
+              <a:graphicData uri="http://schemas.openxmlformats.org/drawingml/2006/picture">
+                <pic:pic xmlns:pic="http://schemas.openxmlformats.org/drawingml/2006/picture">
+                  <pic:nvPicPr>
+                    <pic:cNvPr id="10" name="Picture 9"/>
+                    <pic:cNvPicPr>
+                      <a:picLocks noChangeAspect="1"/>
+                    </pic:cNvPicPr>
+                  </pic:nvPicPr>
+                  <pic:blipFill>
+                    <a:blip r:embed="rId19"/>
+                    <a:stretch>
+                      <a:fillRect/>
+                    </a:stretch>
+                  </pic:blipFill>
+                  <pic:spPr>
+                    <a:xfrm>
+                      <a:off x="0" y="0"/>
+                      <a:ext cx="142875" cy="142875"/>
+                    </a:xfrm>
+                    <a:prstGeom prst="rect">
+                      <a:avLst/>
+                    </a:prstGeom>
+                  </pic:spPr>
+                </pic:pic>
+              </a:graphicData>
+            </a:graphic>
+            <wp14:sizeRelH relativeFrom="margin">
+              <wp14:pctWidth>0</wp14:pctWidth>
+            </wp14:sizeRelH>
+            <wp14:sizeRelV relativeFrom="margin">
+              <wp14:pctHeight>0</wp14:pctHeight>
+            </wp14:sizeRelV>
+          </wp:anchor>
+        </w:drawing>
+      </w:r>
+      <w:r>
+        <w:rPr>
+          <w:rFonts w:eastAsia="Times New Roman" w:cstheme="minorHAnsi"/>
+          <w:b/>
+          <w:sz w:val="28"/>
+          <w:szCs w:val="28"/>
+        </w:rPr>
+        <w:drawing>
+          <wp:anchor distT="0" distB="0" distL="114300" distR="114300" simplePos="0" relativeHeight="251667456" behindDoc="0" locked="0" layoutInCell="1" allowOverlap="1" wp14:anchorId="5E8F708D" wp14:editId="08D13FA9">
+            <wp:simplePos x="0" y="0"/>
+            <wp:positionH relativeFrom="margin">
+              <wp:posOffset>4686300</wp:posOffset>
+            </wp:positionH>
+            <wp:positionV relativeFrom="paragraph">
+              <wp:posOffset>2769870</wp:posOffset>
+            </wp:positionV>
+            <wp:extent cx="146050" cy="133350"/>
+            <wp:effectExtent l="0" t="0" r="6350" b="0"/>
+            <wp:wrapNone/>
+            <wp:docPr id="12" name="Picture 11"/>
+            <wp:cNvGraphicFramePr>
+              <a:graphicFrameLocks xmlns:a="http://schemas.openxmlformats.org/drawingml/2006/main" noChangeAspect="1"/>
+            </wp:cNvGraphicFramePr>
+            <a:graphic xmlns:a="http://schemas.openxmlformats.org/drawingml/2006/main">
+              <a:graphicData uri="http://schemas.openxmlformats.org/drawingml/2006/picture">
+                <pic:pic xmlns:pic="http://schemas.openxmlformats.org/drawingml/2006/picture">
+                  <pic:nvPicPr>
+                    <pic:cNvPr id="12" name="Picture 11"/>
+                    <pic:cNvPicPr>
+                      <a:picLocks noChangeAspect="1"/>
+                    </pic:cNvPicPr>
+                  </pic:nvPicPr>
+                  <pic:blipFill>
+                    <a:blip r:embed="rId20"/>
+                    <a:stretch>
+                      <a:fillRect/>
+                    </a:stretch>
+                  </pic:blipFill>
+                  <pic:spPr>
+                    <a:xfrm>
+                      <a:off x="0" y="0"/>
+                      <a:ext cx="146050" cy="133350"/>
+                    </a:xfrm>
+                    <a:prstGeom prst="rect">
+                      <a:avLst/>
+                    </a:prstGeom>
+                  </pic:spPr>
+                </pic:pic>
+              </a:graphicData>
+            </a:graphic>
+            <wp14:sizeRelH relativeFrom="margin">
+              <wp14:pctWidth>0</wp14:pctWidth>
+            </wp14:sizeRelH>
+            <wp14:sizeRelV relativeFrom="margin">
+              <wp14:pctHeight>0</wp14:pctHeight>
+            </wp14:sizeRelV>
+          </wp:anchor>
+        </w:drawing>
+      </w:r>
+      <w:r>
+        <w:rPr>
+          <w:rFonts w:eastAsia="Times New Roman" w:cstheme="minorHAnsi"/>
+          <w:b/>
+          <w:sz w:val="28"/>
+          <w:szCs w:val="28"/>
+        </w:rPr>
+        <w:drawing>
+          <wp:anchor distT="0" distB="0" distL="114300" distR="114300" simplePos="0" relativeHeight="251666432" behindDoc="0" locked="0" layoutInCell="1" allowOverlap="1" wp14:anchorId="3DF77EDD" wp14:editId="26042A23">
+            <wp:simplePos x="0" y="0"/>
+            <wp:positionH relativeFrom="column">
+              <wp:posOffset>4686300</wp:posOffset>
+            </wp:positionH>
+            <wp:positionV relativeFrom="paragraph">
+              <wp:posOffset>2493645</wp:posOffset>
+            </wp:positionV>
+            <wp:extent cx="142875" cy="142875"/>
+            <wp:effectExtent l="0" t="0" r="9525" b="9525"/>
+            <wp:wrapNone/>
+            <wp:docPr id="4" name="Picture 6"/>
+            <wp:cNvGraphicFramePr>
+              <a:graphicFrameLocks xmlns:a="http://schemas.openxmlformats.org/drawingml/2006/main" noChangeAspect="1"/>
+            </wp:cNvGraphicFramePr>
+            <a:graphic xmlns:a="http://schemas.openxmlformats.org/drawingml/2006/main">
+              <a:graphicData uri="http://schemas.openxmlformats.org/drawingml/2006/picture">
+                <pic:pic xmlns:pic="http://schemas.openxmlformats.org/drawingml/2006/picture">
+                  <pic:nvPicPr>
+                    <pic:cNvPr id="7" name="Picture 6"/>
+                    <pic:cNvPicPr>
+                      <a:picLocks noChangeAspect="1"/>
+                    </pic:cNvPicPr>
+                  </pic:nvPicPr>
+                  <pic:blipFill>
+                    <a:blip r:embed="rId21"/>
+                    <a:stretch>
+                      <a:fillRect/>
+                    </a:stretch>
+                  </pic:blipFill>
+                  <pic:spPr>
+                    <a:xfrm>
+                      <a:off x="0" y="0"/>
+                      <a:ext cx="142875" cy="142875"/>
+                    </a:xfrm>
+                    <a:prstGeom prst="rect">
+                      <a:avLst/>
+                    </a:prstGeom>
+                  </pic:spPr>
+                </pic:pic>
+              </a:graphicData>
+            </a:graphic>
+            <wp14:sizeRelH relativeFrom="margin">
+              <wp14:pctWidth>0</wp14:pctWidth>
+            </wp14:sizeRelH>
+            <wp14:sizeRelV relativeFrom="margin">
+              <wp14:pctHeight>0</wp14:pctHeight>
+            </wp14:sizeRelV>
+          </wp:anchor>
+        </w:drawing>
+      </w:r>
+      <w:r>
+        <w:rPr>
+          <w:rFonts w:eastAsia="Times New Roman" w:cstheme="minorHAnsi"/>
+          <w:b/>
+          <w:sz w:val="28"/>
+          <w:szCs w:val="28"/>
+        </w:rPr>
+        <w:drawing>
+          <wp:anchor distT="0" distB="0" distL="114300" distR="114300" simplePos="0" relativeHeight="251665408" behindDoc="0" locked="0" layoutInCell="1" allowOverlap="1" wp14:anchorId="2C2C62FC" wp14:editId="23B43A65">
+            <wp:simplePos x="0" y="0"/>
+            <wp:positionH relativeFrom="column">
+              <wp:posOffset>4686300</wp:posOffset>
+            </wp:positionH>
+            <wp:positionV relativeFrom="paragraph">
+              <wp:posOffset>2217420</wp:posOffset>
+            </wp:positionV>
+            <wp:extent cx="142875" cy="142875"/>
+            <wp:effectExtent l="0" t="0" r="9525" b="9525"/>
+            <wp:wrapNone/>
+            <wp:docPr id="8" name="Picture 7"/>
+            <wp:cNvGraphicFramePr>
+              <a:graphicFrameLocks xmlns:a="http://schemas.openxmlformats.org/drawingml/2006/main" noChangeAspect="1"/>
+            </wp:cNvGraphicFramePr>
+            <a:graphic xmlns:a="http://schemas.openxmlformats.org/drawingml/2006/main">
+              <a:graphicData uri="http://schemas.openxmlformats.org/drawingml/2006/picture">
+                <pic:pic xmlns:pic="http://schemas.openxmlformats.org/drawingml/2006/picture">
+                  <pic:nvPicPr>
+                    <pic:cNvPr id="8" name="Picture 7"/>
+                    <pic:cNvPicPr>
+                      <a:picLocks noChangeAspect="1"/>
+                    </pic:cNvPicPr>
+                  </pic:nvPicPr>
+                  <pic:blipFill>
+                    <a:blip r:embed="rId22"/>
+                    <a:stretch>
+                      <a:fillRect/>
+                    </a:stretch>
+                  </pic:blipFill>
+                  <pic:spPr>
+                    <a:xfrm>
+                      <a:off x="0" y="0"/>
+                      <a:ext cx="142875" cy="142875"/>
+                    </a:xfrm>
+                    <a:prstGeom prst="rect">
+                      <a:avLst/>
+                    </a:prstGeom>
+                  </pic:spPr>
+                </pic:pic>
+              </a:graphicData>
+            </a:graphic>
+            <wp14:sizeRelH relativeFrom="margin">
+              <wp14:pctWidth>0</wp14:pctWidth>
+            </wp14:sizeRelH>
+            <wp14:sizeRelV relativeFrom="margin">
+              <wp14:pctHeight>0</wp14:pctHeight>
+            </wp14:sizeRelV>
+          </wp:anchor>
+        </w:drawing>
+      </w:r>
+      <w:r>
+        <w:rPr>
+          <w:rFonts w:eastAsia="Times New Roman" w:cstheme="minorHAnsi"/>
+          <w:noProof/>
+        </w:rPr>
+        <w:drawing>
+          <wp:inline distT="0" distB="0" distL="0" distR="0" wp14:anchorId="2DFE04D9" wp14:editId="050CCCE8">
             <wp:extent cx="5943600" cy="3493135"/>
             <wp:effectExtent l="0" t="0" r="0" b="0"/>
             <wp:docPr id="13" name="Picture 13"/>
@@ -2672,7 +3053,7 @@
                     <pic:cNvPicPr/>
                   </pic:nvPicPr>
                   <pic:blipFill>
-                    <a:blip r:embed="rId19"/>
+                    <a:blip r:embed="rId23"/>
                     <a:stretch>
                       <a:fillRect/>
                     </a:stretch>
@@ -2756,31 +3137,7 @@
         <w:rPr>
           <w:rFonts w:eastAsia="Times New Roman" w:cstheme="minorHAnsi"/>
         </w:rPr>
-        <w:t>The</w:t>
-      </w:r>
-      <w:r>
-        <w:rPr>
-          <w:rFonts w:eastAsia="Times New Roman" w:cstheme="minorHAnsi"/>
-        </w:rPr>
-        <w:t xml:space="preserve"> first circle around </w:t>
-      </w:r>
-      <w:r>
-        <w:rPr>
-          <w:rFonts w:eastAsia="Times New Roman" w:cstheme="minorHAnsi"/>
-        </w:rPr>
-        <w:t xml:space="preserve">(red dots) </w:t>
-      </w:r>
-      <w:r>
-        <w:rPr>
-          <w:rFonts w:eastAsia="Times New Roman" w:cstheme="minorHAnsi"/>
-        </w:rPr>
-        <w:t xml:space="preserve">Paris in mainly made of cluster </w:t>
-      </w:r>
-      <w:r>
-        <w:rPr>
-          <w:rFonts w:eastAsia="Times New Roman" w:cstheme="minorHAnsi"/>
-        </w:rPr>
-        <w:t xml:space="preserve">0, it also corresponds to the most urbanized area. </w:t>
+        <w:t xml:space="preserve">The first circle around (red dots) Paris in mainly made of cluster 0, it also corresponds to the most urbanized area. </w:t>
       </w:r>
     </w:p>
     <w:p>
@@ -2798,37 +3155,19 @@
         <w:rPr>
           <w:rFonts w:eastAsia="Times New Roman" w:cstheme="minorHAnsi"/>
         </w:rPr>
-        <w:t>The</w:t>
-      </w:r>
-      <w:r>
-        <w:rPr>
-          <w:rFonts w:eastAsia="Times New Roman" w:cstheme="minorHAnsi"/>
-        </w:rPr>
-        <w:t xml:space="preserve"> outer area around Paris is the cluster 0</w:t>
-      </w:r>
-      <w:r>
-        <w:rPr>
-          <w:rFonts w:eastAsia="Times New Roman" w:cstheme="minorHAnsi"/>
-        </w:rPr>
-        <w:t xml:space="preserve"> (purple dots)</w:t>
-      </w:r>
-      <w:r>
-        <w:rPr>
-          <w:rFonts w:eastAsia="Times New Roman" w:cstheme="minorHAnsi"/>
-        </w:rPr>
-        <w:t xml:space="preserve"> (recommended for </w:t>
-      </w:r>
-      <w:r>
-        <w:rPr>
-          <w:rFonts w:eastAsia="Times New Roman" w:cstheme="minorHAnsi"/>
-        </w:rPr>
-        <w:t>practitioners of outdoors activities</w:t>
-      </w:r>
-      <w:r>
-        <w:rPr>
-          <w:rFonts w:eastAsia="Times New Roman" w:cstheme="minorHAnsi"/>
-        </w:rPr>
-        <w:t xml:space="preserve"> and possibly retired people), not a surprise since it is the least urbanized area.</w:t>
+        <w:t xml:space="preserve">The outer area around Paris is the cluster </w:t>
+      </w:r>
+      <w:r>
+        <w:rPr>
+          <w:rFonts w:eastAsia="Times New Roman" w:cstheme="minorHAnsi"/>
+        </w:rPr>
+        <w:t>1</w:t>
+      </w:r>
+      <w:r>
+        <w:rPr>
+          <w:rFonts w:eastAsia="Times New Roman" w:cstheme="minorHAnsi"/>
+        </w:rPr>
+        <w:t xml:space="preserve"> (purple dots) (recommended for practitioners of outdoors activities and possibly retired people), not a surprise since it is the least urbanized area.</w:t>
       </w:r>
     </w:p>
     <w:p>
@@ -2846,13 +3185,13 @@
         <w:rPr>
           <w:rFonts w:eastAsia="Times New Roman" w:cstheme="minorHAnsi"/>
         </w:rPr>
-        <w:t>The</w:t>
-      </w:r>
-      <w:r>
-        <w:rPr>
-          <w:rFonts w:eastAsia="Times New Roman" w:cstheme="minorHAnsi"/>
-        </w:rPr>
-        <w:t xml:space="preserve"> cluster 1</w:t>
+        <w:t xml:space="preserve">The cluster </w:t>
+      </w:r>
+      <w:r>
+        <w:rPr>
+          <w:rFonts w:eastAsia="Times New Roman" w:cstheme="minorHAnsi"/>
+        </w:rPr>
+        <w:t>3</w:t>
       </w:r>
       <w:r>
         <w:rPr>
@@ -2864,19 +3203,7 @@
         <w:rPr>
           <w:rFonts w:eastAsia="Times New Roman" w:cstheme="minorHAnsi"/>
         </w:rPr>
-        <w:t xml:space="preserve"> (recommended for frequent </w:t>
-      </w:r>
-      <w:r>
-        <w:rPr>
-          <w:rFonts w:eastAsia="Times New Roman" w:cstheme="minorHAnsi"/>
-        </w:rPr>
-        <w:t>travelers</w:t>
-      </w:r>
-      <w:r>
-        <w:rPr>
-          <w:rFonts w:eastAsia="Times New Roman" w:cstheme="minorHAnsi"/>
-        </w:rPr>
-        <w:t>) is composed of cities located close to the airports.</w:t>
+        <w:t xml:space="preserve"> (recommended for frequent travelers) is composed of cities located close to the airports.</w:t>
       </w:r>
     </w:p>
     <w:p>
@@ -2960,7 +3287,21 @@
         <w:rPr>
           <w:rFonts w:eastAsia="Times New Roman" w:cstheme="minorHAnsi"/>
         </w:rPr>
-        <w:t>However, in the course of the study some l</w:t>
+        <w:t xml:space="preserve">However, </w:t>
+      </w:r>
+      <w:proofErr w:type="gramStart"/>
+      <w:r>
+        <w:rPr>
+          <w:rFonts w:eastAsia="Times New Roman" w:cstheme="minorHAnsi"/>
+        </w:rPr>
+        <w:t>in the course of</w:t>
+      </w:r>
+      <w:proofErr w:type="gramEnd"/>
+      <w:r>
+        <w:rPr>
+          <w:rFonts w:eastAsia="Times New Roman" w:cstheme="minorHAnsi"/>
+        </w:rPr>
+        <w:t xml:space="preserve"> the study some l</w:t>
       </w:r>
       <w:r>
         <w:rPr>
@@ -3003,35 +3344,35 @@
         <w:rPr>
           <w:rFonts w:eastAsia="Times New Roman" w:cstheme="minorHAnsi"/>
         </w:rPr>
-        <w:t xml:space="preserve">he clustering </w:t>
+        <w:t xml:space="preserve">he clustering is based on the relative distribution of each </w:t>
       </w:r>
       <w:proofErr w:type="gramStart"/>
       <w:r>
         <w:rPr>
           <w:rFonts w:eastAsia="Times New Roman" w:cstheme="minorHAnsi"/>
         </w:rPr>
-        <w:t>is based on the relative distribution of each venues category in each city, but not based on their density</w:t>
+        <w:t>venues</w:t>
       </w:r>
       <w:proofErr w:type="gramEnd"/>
       <w:r>
         <w:rPr>
           <w:rFonts w:eastAsia="Times New Roman" w:cstheme="minorHAnsi"/>
         </w:rPr>
-        <w:t xml:space="preserve">. This means that a city with one restaurant as only venue for example will go into the cluster of cities where foods venues are majority, though its density of food venues is low. In order to solve this issue, a different encoding </w:t>
+        <w:t xml:space="preserve"> category in each city, but not based on their density. This means that a city with one restaurant as only venue for example will go into the cluster of cities where foods venues are majority, though its density of food venues is low. </w:t>
       </w:r>
       <w:proofErr w:type="gramStart"/>
       <w:r>
         <w:rPr>
           <w:rFonts w:eastAsia="Times New Roman" w:cstheme="minorHAnsi"/>
         </w:rPr>
-        <w:t>must be made</w:t>
+        <w:t>In order to</w:t>
       </w:r>
       <w:proofErr w:type="gramEnd"/>
       <w:r>
         <w:rPr>
           <w:rFonts w:eastAsia="Times New Roman" w:cstheme="minorHAnsi"/>
         </w:rPr>
-        <w:t>.</w:t>
+        <w:t xml:space="preserve"> solve this issue, a different encoding must be made.</w:t>
       </w:r>
     </w:p>
     <w:p>
@@ -3126,14 +3467,64 @@
       </w:r>
     </w:p>
     <w:p>
-      <w:r>
-        <w:t>As next improvement</w:t>
-      </w:r>
-      <w:r>
-        <w:t>s</w:t>
-      </w:r>
-      <w:r>
-        <w:t>, I would suggest:</w:t>
+      <w:pPr>
+        <w:pStyle w:val="ListParagraph"/>
+        <w:rPr>
+          <w:rFonts w:eastAsia="Times New Roman" w:cstheme="minorHAnsi"/>
+        </w:rPr>
+      </w:pPr>
+    </w:p>
+    <w:p>
+      <w:pPr>
+        <w:pStyle w:val="ListParagraph"/>
+        <w:rPr>
+          <w:rFonts w:eastAsia="Times New Roman" w:cstheme="minorHAnsi"/>
+        </w:rPr>
+      </w:pPr>
+    </w:p>
+    <w:p>
+      <w:pPr>
+        <w:pStyle w:val="ListParagraph"/>
+        <w:rPr>
+          <w:rFonts w:eastAsia="Times New Roman" w:cstheme="minorHAnsi"/>
+        </w:rPr>
+      </w:pPr>
+    </w:p>
+    <w:p>
+      <w:pPr>
+        <w:pStyle w:val="ListParagraph"/>
+        <w:rPr>
+          <w:rFonts w:eastAsia="Times New Roman" w:cstheme="minorHAnsi"/>
+        </w:rPr>
+      </w:pPr>
+    </w:p>
+    <w:p>
+      <w:pPr>
+        <w:rPr>
+          <w:rFonts w:eastAsia="Times New Roman" w:cstheme="minorHAnsi"/>
+          <w:b/>
+          <w:sz w:val="28"/>
+          <w:szCs w:val="28"/>
+        </w:rPr>
+      </w:pPr>
+      <w:r>
+        <w:rPr>
+          <w:rFonts w:eastAsia="Times New Roman" w:cstheme="minorHAnsi"/>
+          <w:b/>
+          <w:sz w:val="28"/>
+          <w:szCs w:val="28"/>
+        </w:rPr>
+        <w:t>Future directions</w:t>
+      </w:r>
+    </w:p>
+    <w:p>
+      <w:r>
+        <w:t xml:space="preserve">This study could be the starting point for an application in which a customer enters its needs and centers of interest and obtains the best groups of cities to live in.  </w:t>
+      </w:r>
+    </w:p>
+    <w:p>
+      <w:r>
+        <w:t>For this, it would be necessary to:</w:t>
       </w:r>
     </w:p>
     <w:p>
@@ -3145,10 +3536,7 @@
         </w:numPr>
       </w:pPr>
       <w:r>
-        <w:t xml:space="preserve">To </w:t>
-      </w:r>
-      <w:r>
-        <w:t>improve the clustering by changing the categories used (either by using finer criteria or by adding criteria (like schools).</w:t>
+        <w:t>Make a convenient user interface.</w:t>
       </w:r>
     </w:p>
     <w:p>
@@ -3165,18 +3553,54 @@
         </w:numPr>
       </w:pPr>
       <w:r>
-        <w:t>Change the clustering criterion: rather based on venues density that on venues distribution</w:t>
-      </w:r>
-      <w:r>
-        <w:t xml:space="preserve"> in a given area</w:t>
-      </w:r>
-      <w:r>
-        <w:t>.</w:t>
+        <w:t>Enlarge the number of input criteria:</w:t>
+      </w:r>
+    </w:p>
+    <w:p>
+      <w:pPr>
+        <w:pStyle w:val="ListParagraph"/>
+        <w:numPr>
+          <w:ilvl w:val="1"/>
+          <w:numId w:val="11"/>
+        </w:numPr>
+      </w:pPr>
+      <w:r>
+        <w:t>increase the venues dataset (ex: with schools)</w:t>
+      </w:r>
+    </w:p>
+    <w:p>
+      <w:pPr>
+        <w:pStyle w:val="ListParagraph"/>
+        <w:numPr>
+          <w:ilvl w:val="1"/>
+          <w:numId w:val="11"/>
+        </w:numPr>
+      </w:pPr>
+      <w:r>
+        <w:t>add external data (ex: housing prices).</w:t>
+      </w:r>
+    </w:p>
+    <w:p>
+      <w:pPr>
+        <w:pStyle w:val="ListParagraph"/>
+        <w:ind w:left="1440"/>
+      </w:pPr>
+    </w:p>
+    <w:p>
+      <w:pPr>
+        <w:pStyle w:val="ListParagraph"/>
+        <w:numPr>
+          <w:ilvl w:val="0"/>
+          <w:numId w:val="11"/>
+        </w:numPr>
+      </w:pPr>
+      <w:r>
+        <w:t>Cluster based venues density and not venues distribution.</w:t>
       </w:r>
     </w:p>
     <w:p/>
     <w:sectPr>
-      <w:footerReference w:type="default" r:id="rId20"/>
+      <w:footerReference w:type="default" r:id="rId24"/>
       <w:pgSz w:w="12240" w:h="15840"/>
       <w:pgMar w:top="1440" w:right="1440" w:bottom="1440" w:left="1440" w:header="720" w:footer="720" w:gutter="0"/>
       <w:cols w:space="720"/>
@@ -3187,7 +3611,7 @@
 </file>
 
 <file path=word/endnotes.xml><?xml version="1.0" encoding="utf-8"?>
-<w:endnotes xmlns:wpc="http://schemas.microsoft.com/office/word/2010/wordprocessingCanvas" xmlns:cx="http://schemas.microsoft.com/office/drawing/2014/chartex" xmlns:cx1="http://schemas.microsoft.com/office/drawing/2015/9/8/chartex" xmlns:mc="http://schemas.openxmlformats.org/markup-compatibility/2006" xmlns:o="urn:schemas-microsoft-com:office:office" xmlns:r="http://schemas.openxmlformats.org/officeDocument/2006/relationships" xmlns:m="http://schemas.openxmlformats.org/officeDocument/2006/math" xmlns:v="urn:schemas-microsoft-com:vml" xmlns:wp14="http://schemas.microsoft.com/office/word/2010/wordprocessingDrawing" xmlns:wp="http://schemas.openxmlformats.org/drawingml/2006/wordprocessingDrawing" xmlns:w10="urn:schemas-microsoft-com:office:word" xmlns:w="http://schemas.openxmlformats.org/wordprocessingml/2006/main" xmlns:w14="http://schemas.microsoft.com/office/word/2010/wordml" xmlns:w15="http://schemas.microsoft.com/office/word/2012/wordml" xmlns:w16se="http://schemas.microsoft.com/office/word/2015/wordml/symex" xmlns:wpg="http://schemas.microsoft.com/office/word/2010/wordprocessingGroup" xmlns:wpi="http://schemas.microsoft.com/office/word/2010/wordprocessingInk" xmlns:wne="http://schemas.microsoft.com/office/word/2006/wordml" xmlns:wps="http://schemas.microsoft.com/office/word/2010/wordprocessingShape" mc:Ignorable="w14 w15 w16se wp14">
+<w:endnotes xmlns:wpc="http://schemas.microsoft.com/office/word/2010/wordprocessingCanvas" xmlns:cx="http://schemas.microsoft.com/office/drawing/2014/chartex" xmlns:cx1="http://schemas.microsoft.com/office/drawing/2015/9/8/chartex" xmlns:cx2="http://schemas.microsoft.com/office/drawing/2015/10/21/chartex" xmlns:cx3="http://schemas.microsoft.com/office/drawing/2016/5/9/chartex" xmlns:cx4="http://schemas.microsoft.com/office/drawing/2016/5/10/chartex" xmlns:cx5="http://schemas.microsoft.com/office/drawing/2016/5/11/chartex" xmlns:cx6="http://schemas.microsoft.com/office/drawing/2016/5/12/chartex" xmlns:cx7="http://schemas.microsoft.com/office/drawing/2016/5/13/chartex" xmlns:cx8="http://schemas.microsoft.com/office/drawing/2016/5/14/chartex" xmlns:mc="http://schemas.openxmlformats.org/markup-compatibility/2006" xmlns:aink="http://schemas.microsoft.com/office/drawing/2016/ink" xmlns:am3d="http://schemas.microsoft.com/office/drawing/2017/model3d" xmlns:o="urn:schemas-microsoft-com:office:office" xmlns:r="http://schemas.openxmlformats.org/officeDocument/2006/relationships" xmlns:m="http://schemas.openxmlformats.org/officeDocument/2006/math" xmlns:v="urn:schemas-microsoft-com:vml" xmlns:wp14="http://schemas.microsoft.com/office/word/2010/wordprocessingDrawing" xmlns:wp="http://schemas.openxmlformats.org/drawingml/2006/wordprocessingDrawing" xmlns:w10="urn:schemas-microsoft-com:office:word" xmlns:w="http://schemas.openxmlformats.org/wordprocessingml/2006/main" xmlns:w14="http://schemas.microsoft.com/office/word/2010/wordml" xmlns:w15="http://schemas.microsoft.com/office/word/2012/wordml" xmlns:w16cex="http://schemas.microsoft.com/office/word/2018/wordml/cex" xmlns:w16cid="http://schemas.microsoft.com/office/word/2016/wordml/cid" xmlns:w16="http://schemas.microsoft.com/office/word/2018/wordml" xmlns:w16se="http://schemas.microsoft.com/office/word/2015/wordml/symex" xmlns:wpg="http://schemas.microsoft.com/office/word/2010/wordprocessingGroup" xmlns:wpi="http://schemas.microsoft.com/office/word/2010/wordprocessingInk" xmlns:wne="http://schemas.microsoft.com/office/word/2006/wordml" xmlns:wps="http://schemas.microsoft.com/office/word/2010/wordprocessingShape" mc:Ignorable="w14 w15 w16se w16cid w16 w16cex wp14">
   <w:endnote w:type="separator" w:id="-1">
     <w:p>
       <w:pPr>
@@ -3212,7 +3636,7 @@
 </file>
 
 <file path=word/footer1.xml><?xml version="1.0" encoding="utf-8"?>
-<w:ftr xmlns:wpc="http://schemas.microsoft.com/office/word/2010/wordprocessingCanvas" xmlns:cx="http://schemas.microsoft.com/office/drawing/2014/chartex" xmlns:cx1="http://schemas.microsoft.com/office/drawing/2015/9/8/chartex" xmlns:mc="http://schemas.openxmlformats.org/markup-compatibility/2006" xmlns:o="urn:schemas-microsoft-com:office:office" xmlns:r="http://schemas.openxmlformats.org/officeDocument/2006/relationships" xmlns:m="http://schemas.openxmlformats.org/officeDocument/2006/math" xmlns:v="urn:schemas-microsoft-com:vml" xmlns:wp14="http://schemas.microsoft.com/office/word/2010/wordprocessingDrawing" xmlns:wp="http://schemas.openxmlformats.org/drawingml/2006/wordprocessingDrawing" xmlns:w10="urn:schemas-microsoft-com:office:word" xmlns:w="http://schemas.openxmlformats.org/wordprocessingml/2006/main" xmlns:w14="http://schemas.microsoft.com/office/word/2010/wordml" xmlns:w15="http://schemas.microsoft.com/office/word/2012/wordml" xmlns:w16se="http://schemas.microsoft.com/office/word/2015/wordml/symex" xmlns:wpg="http://schemas.microsoft.com/office/word/2010/wordprocessingGroup" xmlns:wpi="http://schemas.microsoft.com/office/word/2010/wordprocessingInk" xmlns:wne="http://schemas.microsoft.com/office/word/2006/wordml" xmlns:wps="http://schemas.microsoft.com/office/word/2010/wordprocessingShape" mc:Ignorable="w14 w15 w16se wp14">
+<w:ftr xmlns:wpc="http://schemas.microsoft.com/office/word/2010/wordprocessingCanvas" xmlns:cx="http://schemas.microsoft.com/office/drawing/2014/chartex" xmlns:cx1="http://schemas.microsoft.com/office/drawing/2015/9/8/chartex" xmlns:cx2="http://schemas.microsoft.com/office/drawing/2015/10/21/chartex" xmlns:cx3="http://schemas.microsoft.com/office/drawing/2016/5/9/chartex" xmlns:cx4="http://schemas.microsoft.com/office/drawing/2016/5/10/chartex" xmlns:cx5="http://schemas.microsoft.com/office/drawing/2016/5/11/chartex" xmlns:cx6="http://schemas.microsoft.com/office/drawing/2016/5/12/chartex" xmlns:cx7="http://schemas.microsoft.com/office/drawing/2016/5/13/chartex" xmlns:cx8="http://schemas.microsoft.com/office/drawing/2016/5/14/chartex" xmlns:mc="http://schemas.openxmlformats.org/markup-compatibility/2006" xmlns:aink="http://schemas.microsoft.com/office/drawing/2016/ink" xmlns:am3d="http://schemas.microsoft.com/office/drawing/2017/model3d" xmlns:o="urn:schemas-microsoft-com:office:office" xmlns:r="http://schemas.openxmlformats.org/officeDocument/2006/relationships" xmlns:m="http://schemas.openxmlformats.org/officeDocument/2006/math" xmlns:v="urn:schemas-microsoft-com:vml" xmlns:wp14="http://schemas.microsoft.com/office/word/2010/wordprocessingDrawing" xmlns:wp="http://schemas.openxmlformats.org/drawingml/2006/wordprocessingDrawing" xmlns:w10="urn:schemas-microsoft-com:office:word" xmlns:w="http://schemas.openxmlformats.org/wordprocessingml/2006/main" xmlns:w14="http://schemas.microsoft.com/office/word/2010/wordml" xmlns:w15="http://schemas.microsoft.com/office/word/2012/wordml" xmlns:w16cex="http://schemas.microsoft.com/office/word/2018/wordml/cex" xmlns:w16cid="http://schemas.microsoft.com/office/word/2016/wordml/cid" xmlns:w16="http://schemas.microsoft.com/office/word/2018/wordml" xmlns:w16se="http://schemas.microsoft.com/office/word/2015/wordml/symex" xmlns:wpg="http://schemas.microsoft.com/office/word/2010/wordprocessingGroup" xmlns:wpi="http://schemas.microsoft.com/office/word/2010/wordprocessingInk" xmlns:wne="http://schemas.microsoft.com/office/word/2006/wordml" xmlns:wps="http://schemas.microsoft.com/office/word/2010/wordprocessingShape" mc:Ignorable="w14 w15 w16se w16cid w16 w16cex wp14">
   <w:sdt>
     <w:sdtPr>
       <w:id w:val="391163378"/>
@@ -3264,7 +3688,7 @@
 </file>
 
 <file path=word/footnotes.xml><?xml version="1.0" encoding="utf-8"?>
-<w:footnotes xmlns:wpc="http://schemas.microsoft.com/office/word/2010/wordprocessingCanvas" xmlns:cx="http://schemas.microsoft.com/office/drawing/2014/chartex" xmlns:cx1="http://schemas.microsoft.com/office/drawing/2015/9/8/chartex" xmlns:mc="http://schemas.openxmlformats.org/markup-compatibility/2006" xmlns:o="urn:schemas-microsoft-com:office:office" xmlns:r="http://schemas.openxmlformats.org/officeDocument/2006/relationships" xmlns:m="http://schemas.openxmlformats.org/officeDocument/2006/math" xmlns:v="urn:schemas-microsoft-com:vml" xmlns:wp14="http://schemas.microsoft.com/office/word/2010/wordprocessingDrawing" xmlns:wp="http://schemas.openxmlformats.org/drawingml/2006/wordprocessingDrawing" xmlns:w10="urn:schemas-microsoft-com:office:word" xmlns:w="http://schemas.openxmlformats.org/wordprocessingml/2006/main" xmlns:w14="http://schemas.microsoft.com/office/word/2010/wordml" xmlns:w15="http://schemas.microsoft.com/office/word/2012/wordml" xmlns:w16se="http://schemas.microsoft.com/office/word/2015/wordml/symex" xmlns:wpg="http://schemas.microsoft.com/office/word/2010/wordprocessingGroup" xmlns:wpi="http://schemas.microsoft.com/office/word/2010/wordprocessingInk" xmlns:wne="http://schemas.microsoft.com/office/word/2006/wordml" xmlns:wps="http://schemas.microsoft.com/office/word/2010/wordprocessingShape" mc:Ignorable="w14 w15 w16se wp14">
+<w:footnotes xmlns:wpc="http://schemas.microsoft.com/office/word/2010/wordprocessingCanvas" xmlns:cx="http://schemas.microsoft.com/office/drawing/2014/chartex" xmlns:cx1="http://schemas.microsoft.com/office/drawing/2015/9/8/chartex" xmlns:cx2="http://schemas.microsoft.com/office/drawing/2015/10/21/chartex" xmlns:cx3="http://schemas.microsoft.com/office/drawing/2016/5/9/chartex" xmlns:cx4="http://schemas.microsoft.com/office/drawing/2016/5/10/chartex" xmlns:cx5="http://schemas.microsoft.com/office/drawing/2016/5/11/chartex" xmlns:cx6="http://schemas.microsoft.com/office/drawing/2016/5/12/chartex" xmlns:cx7="http://schemas.microsoft.com/office/drawing/2016/5/13/chartex" xmlns:cx8="http://schemas.microsoft.com/office/drawing/2016/5/14/chartex" xmlns:mc="http://schemas.openxmlformats.org/markup-compatibility/2006" xmlns:aink="http://schemas.microsoft.com/office/drawing/2016/ink" xmlns:am3d="http://schemas.microsoft.com/office/drawing/2017/model3d" xmlns:o="urn:schemas-microsoft-com:office:office" xmlns:r="http://schemas.openxmlformats.org/officeDocument/2006/relationships" xmlns:m="http://schemas.openxmlformats.org/officeDocument/2006/math" xmlns:v="urn:schemas-microsoft-com:vml" xmlns:wp14="http://schemas.microsoft.com/office/word/2010/wordprocessingDrawing" xmlns:wp="http://schemas.openxmlformats.org/drawingml/2006/wordprocessingDrawing" xmlns:w10="urn:schemas-microsoft-com:office:word" xmlns:w="http://schemas.openxmlformats.org/wordprocessingml/2006/main" xmlns:w14="http://schemas.microsoft.com/office/word/2010/wordml" xmlns:w15="http://schemas.microsoft.com/office/word/2012/wordml" xmlns:w16cex="http://schemas.microsoft.com/office/word/2018/wordml/cex" xmlns:w16cid="http://schemas.microsoft.com/office/word/2016/wordml/cid" xmlns:w16="http://schemas.microsoft.com/office/word/2018/wordml" xmlns:w16se="http://schemas.microsoft.com/office/word/2015/wordml/symex" xmlns:wpg="http://schemas.microsoft.com/office/word/2010/wordprocessingGroup" xmlns:wpi="http://schemas.microsoft.com/office/word/2010/wordprocessingInk" xmlns:wne="http://schemas.microsoft.com/office/word/2006/wordml" xmlns:wps="http://schemas.microsoft.com/office/word/2010/wordprocessingShape" mc:Ignorable="w14 w15 w16se w16cid w16 w16cex wp14">
   <w:footnote w:type="separator" w:id="-1">
     <w:p>
       <w:pPr>
@@ -3289,7 +3713,7 @@
 </file>
 
 <file path=word/numbering.xml><?xml version="1.0" encoding="utf-8"?>
-<w:numbering xmlns:wpc="http://schemas.microsoft.com/office/word/2010/wordprocessingCanvas" xmlns:cx="http://schemas.microsoft.com/office/drawing/2014/chartex" xmlns:cx1="http://schemas.microsoft.com/office/drawing/2015/9/8/chartex" xmlns:mc="http://schemas.openxmlformats.org/markup-compatibility/2006" xmlns:o="urn:schemas-microsoft-com:office:office" xmlns:r="http://schemas.openxmlformats.org/officeDocument/2006/relationships" xmlns:m="http://schemas.openxmlformats.org/officeDocument/2006/math" xmlns:v="urn:schemas-microsoft-com:vml" xmlns:wp14="http://schemas.microsoft.com/office/word/2010/wordprocessingDrawing" xmlns:wp="http://schemas.openxmlformats.org/drawingml/2006/wordprocessingDrawing" xmlns:w10="urn:schemas-microsoft-com:office:word" xmlns:w="http://schemas.openxmlformats.org/wordprocessingml/2006/main" xmlns:w14="http://schemas.microsoft.com/office/word/2010/wordml" xmlns:w15="http://schemas.microsoft.com/office/word/2012/wordml" xmlns:w16se="http://schemas.microsoft.com/office/word/2015/wordml/symex" xmlns:wpg="http://schemas.microsoft.com/office/word/2010/wordprocessingGroup" xmlns:wpi="http://schemas.microsoft.com/office/word/2010/wordprocessingInk" xmlns:wne="http://schemas.microsoft.com/office/word/2006/wordml" xmlns:wps="http://schemas.microsoft.com/office/word/2010/wordprocessingShape" mc:Ignorable="w14 w15 w16se wp14">
+<w:numbering xmlns:wpc="http://schemas.microsoft.com/office/word/2010/wordprocessingCanvas" xmlns:cx="http://schemas.microsoft.com/office/drawing/2014/chartex" xmlns:cx1="http://schemas.microsoft.com/office/drawing/2015/9/8/chartex" xmlns:cx2="http://schemas.microsoft.com/office/drawing/2015/10/21/chartex" xmlns:cx3="http://schemas.microsoft.com/office/drawing/2016/5/9/chartex" xmlns:cx4="http://schemas.microsoft.com/office/drawing/2016/5/10/chartex" xmlns:cx5="http://schemas.microsoft.com/office/drawing/2016/5/11/chartex" xmlns:cx6="http://schemas.microsoft.com/office/drawing/2016/5/12/chartex" xmlns:cx7="http://schemas.microsoft.com/office/drawing/2016/5/13/chartex" xmlns:cx8="http://schemas.microsoft.com/office/drawing/2016/5/14/chartex" xmlns:mc="http://schemas.openxmlformats.org/markup-compatibility/2006" xmlns:aink="http://schemas.microsoft.com/office/drawing/2016/ink" xmlns:am3d="http://schemas.microsoft.com/office/drawing/2017/model3d" xmlns:o="urn:schemas-microsoft-com:office:office" xmlns:r="http://schemas.openxmlformats.org/officeDocument/2006/relationships" xmlns:m="http://schemas.openxmlformats.org/officeDocument/2006/math" xmlns:v="urn:schemas-microsoft-com:vml" xmlns:wp14="http://schemas.microsoft.com/office/word/2010/wordprocessingDrawing" xmlns:wp="http://schemas.openxmlformats.org/drawingml/2006/wordprocessingDrawing" xmlns:w10="urn:schemas-microsoft-com:office:word" xmlns:w="http://schemas.openxmlformats.org/wordprocessingml/2006/main" xmlns:w14="http://schemas.microsoft.com/office/word/2010/wordml" xmlns:w15="http://schemas.microsoft.com/office/word/2012/wordml" xmlns:w16cex="http://schemas.microsoft.com/office/word/2018/wordml/cex" xmlns:w16cid="http://schemas.microsoft.com/office/word/2016/wordml/cid" xmlns:w16="http://schemas.microsoft.com/office/word/2018/wordml" xmlns:w16se="http://schemas.microsoft.com/office/word/2015/wordml/symex" xmlns:wpg="http://schemas.microsoft.com/office/word/2010/wordprocessingGroup" xmlns:wpi="http://schemas.microsoft.com/office/word/2010/wordprocessingInk" xmlns:wne="http://schemas.microsoft.com/office/word/2006/wordml" xmlns:wps="http://schemas.microsoft.com/office/word/2010/wordprocessingShape" mc:Ignorable="w14 w15 w16se w16cid w16 w16cex wp14">
   <w:abstractNum w:abstractNumId="0" w15:restartNumberingAfterBreak="0">
     <w:nsid w:val="074E6E23"/>
     <w:multiLevelType w:val="hybridMultilevel"/>
@@ -4343,6 +4767,145 @@
     </w:lvl>
   </w:abstractNum>
   <w:abstractNum w:abstractNumId="9" w15:restartNumberingAfterBreak="0">
+    <w:nsid w:val="6C4A1B73"/>
+    <w:multiLevelType w:val="hybridMultilevel"/>
+    <w:tmpl w:val="97CA8E5A"/>
+    <w:lvl w:ilvl="0" w:tplc="BE4CEC94">
+      <w:start w:val="1"/>
+      <w:numFmt w:val="bullet"/>
+      <w:lvlText w:val="•"/>
+      <w:lvlJc w:val="left"/>
+      <w:pPr>
+        <w:tabs>
+          <w:tab w:val="num" w:pos="720"/>
+        </w:tabs>
+        <w:ind w:left="720" w:hanging="360"/>
+      </w:pPr>
+      <w:rPr>
+        <w:rFonts w:ascii="Arial" w:hAnsi="Arial" w:hint="default"/>
+      </w:rPr>
+    </w:lvl>
+    <w:lvl w:ilvl="1" w:tplc="9F865E32">
+      <w:numFmt w:val="bullet"/>
+      <w:lvlText w:val="•"/>
+      <w:lvlJc w:val="left"/>
+      <w:pPr>
+        <w:tabs>
+          <w:tab w:val="num" w:pos="1440"/>
+        </w:tabs>
+        <w:ind w:left="1440" w:hanging="360"/>
+      </w:pPr>
+      <w:rPr>
+        <w:rFonts w:ascii="Arial" w:hAnsi="Arial" w:hint="default"/>
+      </w:rPr>
+    </w:lvl>
+    <w:lvl w:ilvl="2" w:tplc="03BE139C" w:tentative="1">
+      <w:start w:val="1"/>
+      <w:numFmt w:val="bullet"/>
+      <w:lvlText w:val="•"/>
+      <w:lvlJc w:val="left"/>
+      <w:pPr>
+        <w:tabs>
+          <w:tab w:val="num" w:pos="2160"/>
+        </w:tabs>
+        <w:ind w:left="2160" w:hanging="360"/>
+      </w:pPr>
+      <w:rPr>
+        <w:rFonts w:ascii="Arial" w:hAnsi="Arial" w:hint="default"/>
+      </w:rPr>
+    </w:lvl>
+    <w:lvl w:ilvl="3" w:tplc="8C04DB2E" w:tentative="1">
+      <w:start w:val="1"/>
+      <w:numFmt w:val="bullet"/>
+      <w:lvlText w:val="•"/>
+      <w:lvlJc w:val="left"/>
+      <w:pPr>
+        <w:tabs>
+          <w:tab w:val="num" w:pos="2880"/>
+        </w:tabs>
+        <w:ind w:left="2880" w:hanging="360"/>
+      </w:pPr>
+      <w:rPr>
+        <w:rFonts w:ascii="Arial" w:hAnsi="Arial" w:hint="default"/>
+      </w:rPr>
+    </w:lvl>
+    <w:lvl w:ilvl="4" w:tplc="1E2C07F6" w:tentative="1">
+      <w:start w:val="1"/>
+      <w:numFmt w:val="bullet"/>
+      <w:lvlText w:val="•"/>
+      <w:lvlJc w:val="left"/>
+      <w:pPr>
+        <w:tabs>
+          <w:tab w:val="num" w:pos="3600"/>
+        </w:tabs>
+        <w:ind w:left="3600" w:hanging="360"/>
+      </w:pPr>
+      <w:rPr>
+        <w:rFonts w:ascii="Arial" w:hAnsi="Arial" w:hint="default"/>
+      </w:rPr>
+    </w:lvl>
+    <w:lvl w:ilvl="5" w:tplc="C4FA642A" w:tentative="1">
+      <w:start w:val="1"/>
+      <w:numFmt w:val="bullet"/>
+      <w:lvlText w:val="•"/>
+      <w:lvlJc w:val="left"/>
+      <w:pPr>
+        <w:tabs>
+          <w:tab w:val="num" w:pos="4320"/>
+        </w:tabs>
+        <w:ind w:left="4320" w:hanging="360"/>
+      </w:pPr>
+      <w:rPr>
+        <w:rFonts w:ascii="Arial" w:hAnsi="Arial" w:hint="default"/>
+      </w:rPr>
+    </w:lvl>
+    <w:lvl w:ilvl="6" w:tplc="2A184764" w:tentative="1">
+      <w:start w:val="1"/>
+      <w:numFmt w:val="bullet"/>
+      <w:lvlText w:val="•"/>
+      <w:lvlJc w:val="left"/>
+      <w:pPr>
+        <w:tabs>
+          <w:tab w:val="num" w:pos="5040"/>
+        </w:tabs>
+        <w:ind w:left="5040" w:hanging="360"/>
+      </w:pPr>
+      <w:rPr>
+        <w:rFonts w:ascii="Arial" w:hAnsi="Arial" w:hint="default"/>
+      </w:rPr>
+    </w:lvl>
+    <w:lvl w:ilvl="7" w:tplc="3FCA9B4C" w:tentative="1">
+      <w:start w:val="1"/>
+      <w:numFmt w:val="bullet"/>
+      <w:lvlText w:val="•"/>
+      <w:lvlJc w:val="left"/>
+      <w:pPr>
+        <w:tabs>
+          <w:tab w:val="num" w:pos="5760"/>
+        </w:tabs>
+        <w:ind w:left="5760" w:hanging="360"/>
+      </w:pPr>
+      <w:rPr>
+        <w:rFonts w:ascii="Arial" w:hAnsi="Arial" w:hint="default"/>
+      </w:rPr>
+    </w:lvl>
+    <w:lvl w:ilvl="8" w:tplc="369EDE88" w:tentative="1">
+      <w:start w:val="1"/>
+      <w:numFmt w:val="bullet"/>
+      <w:lvlText w:val="•"/>
+      <w:lvlJc w:val="left"/>
+      <w:pPr>
+        <w:tabs>
+          <w:tab w:val="num" w:pos="6480"/>
+        </w:tabs>
+        <w:ind w:left="6480" w:hanging="360"/>
+      </w:pPr>
+      <w:rPr>
+        <w:rFonts w:ascii="Arial" w:hAnsi="Arial" w:hint="default"/>
+      </w:rPr>
+    </w:lvl>
+  </w:abstractNum>
+  <w:abstractNum w:abstractNumId="10" w15:restartNumberingAfterBreak="0">
     <w:nsid w:val="70442C8F"/>
     <w:multiLevelType w:val="hybridMultilevel"/>
     <w:tmpl w:val="624A4A10"/>
@@ -4455,7 +5018,7 @@
       </w:rPr>
     </w:lvl>
   </w:abstractNum>
-  <w:abstractNum w:abstractNumId="10" w15:restartNumberingAfterBreak="0">
+  <w:abstractNum w:abstractNumId="11" w15:restartNumberingAfterBreak="0">
     <w:nsid w:val="75A57F28"/>
     <w:multiLevelType w:val="hybridMultilevel"/>
     <w:tmpl w:val="FA60D7BC"/>
@@ -4568,7 +5131,7 @@
       </w:rPr>
     </w:lvl>
   </w:abstractNum>
-  <w:abstractNum w:abstractNumId="11" w15:restartNumberingAfterBreak="0">
+  <w:abstractNum w:abstractNumId="12" w15:restartNumberingAfterBreak="0">
     <w:nsid w:val="7D057155"/>
     <w:multiLevelType w:val="hybridMultilevel"/>
     <w:tmpl w:val="439E91F2"/>
@@ -4682,13 +5245,13 @@
     </w:lvl>
   </w:abstractNum>
   <w:num w:numId="1">
-    <w:abstractNumId w:val="11"/>
+    <w:abstractNumId w:val="12"/>
   </w:num>
   <w:num w:numId="2">
     <w:abstractNumId w:val="1"/>
   </w:num>
   <w:num w:numId="3">
-    <w:abstractNumId w:val="10"/>
+    <w:abstractNumId w:val="11"/>
   </w:num>
   <w:num w:numId="4">
     <w:abstractNumId w:val="6"/>
@@ -4712,16 +5275,19 @@
     <w:abstractNumId w:val="8"/>
   </w:num>
   <w:num w:numId="11">
-    <w:abstractNumId w:val="9"/>
+    <w:abstractNumId w:val="10"/>
   </w:num>
   <w:num w:numId="12">
     <w:abstractNumId w:val="5"/>
+  </w:num>
+  <w:num w:numId="13">
+    <w:abstractNumId w:val="9"/>
   </w:num>
 </w:numbering>
 </file>
 
 <file path=word/styles.xml><?xml version="1.0" encoding="utf-8"?>
-<w:styles xmlns:mc="http://schemas.openxmlformats.org/markup-compatibility/2006" xmlns:r="http://schemas.openxmlformats.org/officeDocument/2006/relationships" xmlns:w="http://schemas.openxmlformats.org/wordprocessingml/2006/main" xmlns:w14="http://schemas.microsoft.com/office/word/2010/wordml" xmlns:w15="http://schemas.microsoft.com/office/word/2012/wordml" xmlns:w16se="http://schemas.microsoft.com/office/word/2015/wordml/symex" mc:Ignorable="w14 w15 w16se">
+<w:styles xmlns:mc="http://schemas.openxmlformats.org/markup-compatibility/2006" xmlns:r="http://schemas.openxmlformats.org/officeDocument/2006/relationships" xmlns:w="http://schemas.openxmlformats.org/wordprocessingml/2006/main" xmlns:w14="http://schemas.microsoft.com/office/word/2010/wordml" xmlns:w15="http://schemas.microsoft.com/office/word/2012/wordml" xmlns:w16cex="http://schemas.microsoft.com/office/word/2018/wordml/cex" xmlns:w16cid="http://schemas.microsoft.com/office/word/2016/wordml/cid" xmlns:w16="http://schemas.microsoft.com/office/word/2018/wordml" xmlns:w16se="http://schemas.microsoft.com/office/word/2015/wordml/symex" mc:Ignorable="w14 w15 w16se w16cid w16 w16cex">
   <w:docDefaults>
     <w:rPrDefault>
       <w:rPr>
@@ -4737,7 +5303,7 @@
       </w:pPr>
     </w:pPrDefault>
   </w:docDefaults>
-  <w:latentStyles w:defLockedState="0" w:defUIPriority="99" w:defSemiHidden="0" w:defUnhideWhenUsed="0" w:defQFormat="0" w:count="371">
+  <w:latentStyles w:defLockedState="0" w:defUIPriority="99" w:defSemiHidden="0" w:defUnhideWhenUsed="0" w:defQFormat="0" w:count="376">
     <w:lsdException w:name="Normal" w:uiPriority="0" w:qFormat="1"/>
     <w:lsdException w:name="heading 1" w:uiPriority="9" w:qFormat="1"/>
     <w:lsdException w:name="heading 2" w:semiHidden="1" w:uiPriority="9" w:unhideWhenUsed="1" w:qFormat="1"/>
@@ -4843,7 +5409,6 @@
     <w:lsdException w:name="HTML Sample" w:semiHidden="1" w:unhideWhenUsed="1"/>
     <w:lsdException w:name="HTML Typewriter" w:semiHidden="1" w:unhideWhenUsed="1"/>
     <w:lsdException w:name="HTML Variable" w:semiHidden="1" w:unhideWhenUsed="1"/>
-    <w:lsdException w:name="Normal Table" w:semiHidden="1" w:unhideWhenUsed="1"/>
     <w:lsdException w:name="annotation subject" w:semiHidden="1" w:unhideWhenUsed="1"/>
     <w:lsdException w:name="No List" w:semiHidden="1" w:unhideWhenUsed="1"/>
     <w:lsdException w:name="Outline List 1" w:semiHidden="1" w:unhideWhenUsed="1"/>
@@ -4886,11 +5451,8 @@
     <w:lsdException w:name="Table Contemporary" w:semiHidden="1" w:unhideWhenUsed="1"/>
     <w:lsdException w:name="Table Elegant" w:semiHidden="1" w:unhideWhenUsed="1"/>
     <w:lsdException w:name="Table Professional" w:semiHidden="1" w:unhideWhenUsed="1"/>
-    <w:lsdException w:name="Table Subtle 1" w:semiHidden="1" w:unhideWhenUsed="1"/>
     <w:lsdException w:name="Table Subtle 2" w:semiHidden="1" w:unhideWhenUsed="1"/>
     <w:lsdException w:name="Table Web 1" w:semiHidden="1" w:unhideWhenUsed="1"/>
-    <w:lsdException w:name="Table Web 2" w:semiHidden="1" w:unhideWhenUsed="1"/>
-    <w:lsdException w:name="Table Web 3" w:semiHidden="1" w:unhideWhenUsed="1"/>
     <w:lsdException w:name="Balloon Text" w:semiHidden="1" w:unhideWhenUsed="1"/>
     <w:lsdException w:name="Table Grid" w:uiPriority="39"/>
     <w:lsdException w:name="Table Theme" w:semiHidden="1" w:unhideWhenUsed="1"/>
@@ -5109,6 +5671,11 @@
     <w:lsdException w:name="List Table 5 Dark Accent 6" w:uiPriority="50"/>
     <w:lsdException w:name="List Table 6 Colorful Accent 6" w:uiPriority="51"/>
     <w:lsdException w:name="List Table 7 Colorful Accent 6" w:uiPriority="52"/>
+    <w:lsdException w:name="Mention" w:semiHidden="1" w:unhideWhenUsed="1"/>
+    <w:lsdException w:name="Smart Hyperlink" w:semiHidden="1" w:unhideWhenUsed="1"/>
+    <w:lsdException w:name="Hashtag" w:semiHidden="1" w:unhideWhenUsed="1"/>
+    <w:lsdException w:name="Unresolved Mention" w:semiHidden="1" w:unhideWhenUsed="1"/>
+    <w:lsdException w:name="Smart Link" w:semiHidden="1" w:unhideWhenUsed="1"/>
   </w:latentStyles>
   <w:style w:type="paragraph" w:default="1" w:styleId="Normal">
     <w:name w:val="Normal"/>
@@ -5157,7 +5724,6 @@
   <w:style w:type="character" w:default="1" w:styleId="DefaultParagraphFont">
     <w:name w:val="Default Paragraph Font"/>
     <w:uiPriority w:val="1"/>
-    <w:semiHidden/>
     <w:unhideWhenUsed/>
   </w:style>
   <w:style w:type="table" w:default="1" w:styleId="TableNormal">

</xml_diff>